<commit_message>
Proseguito con gli activity Diagrams
</commit_message>
<xml_diff>
--- a/docs/Activity Diagrams.docx
+++ b/docs/Activity Diagrams.docx
@@ -9,7 +9,7 @@
           <w:lang w:eastAsia="it-IT"/>
         </w:rPr>
         <w:pict>
-          <v:oval id="_x0000_s1026" style="position:absolute;margin-left:194.35pt;margin-top:-5.15pt;width:20.4pt;height:20.4pt;z-index:251658240" fillcolor="black [3213]"/>
+          <v:oval id="_x0000_s1026" style="position:absolute;margin-left:194.35pt;margin-top:-4.55pt;width:20.4pt;height:20.4pt;z-index:251658240" fillcolor="black [3213]"/>
         </w:pict>
       </w:r>
       <w:r>
@@ -227,9 +227,11 @@
     </w:p>
     <w:p/>
     <w:p/>
-    <w:p/>
-    <w:p/>
-    <w:p/>
+    <w:p>
+      <w:r>
+        <w:br w:type="page"/>
+      </w:r>
+    </w:p>
     <w:p>
       <w:pPr>
         <w:tabs>
@@ -237,66 +239,35 @@
         </w:tabs>
       </w:pPr>
       <w:r>
-        <w:tab/>
-      </w:r>
-    </w:p>
-    <w:p>
-      <w:r>
-        <w:br w:type="page"/>
-      </w:r>
-      <w:r>
         <w:rPr>
           <w:noProof/>
           <w:lang w:eastAsia="it-IT"/>
         </w:rPr>
         <w:lastRenderedPageBreak/>
         <w:pict>
-          <v:group id="_x0000_s1087" style="position:absolute;margin-left:216.9pt;margin-top:735.75pt;width:29.55pt;height:29.55pt;z-index:251705344" coordorigin="4922,6947" coordsize="591,591">
-            <v:oval id="_x0000_s1088" style="position:absolute;left:4922;top:6947;width:591;height:591"/>
-            <v:oval id="_x0000_s1089" style="position:absolute;left:5083;top:7114;width:258;height:258" fillcolor="black [3213]"/>
-          </v:group>
-        </w:pict>
-      </w:r>
-      <w:r>
-        <w:rPr>
-          <w:noProof/>
-          <w:lang w:eastAsia="it-IT"/>
-        </w:rPr>
-        <w:pict>
-          <v:shape id="_x0000_s1085" type="#_x0000_t32" style="position:absolute;margin-left:231.45pt;margin-top:707.4pt;width:.3pt;height:28.35pt;z-index:251704320" o:connectortype="straight">
-            <v:stroke endarrow="block"/>
-          </v:shape>
-        </w:pict>
-      </w:r>
-      <w:r>
-        <w:rPr>
-          <w:noProof/>
-          <w:lang w:eastAsia="it-IT"/>
-        </w:rPr>
-        <w:pict>
-          <v:shape id="_x0000_s1083" type="#_x0000_t34" style="position:absolute;margin-left:260.15pt;margin-top:653.2pt;width:113.4pt;height:25.5pt;rotation:180;flip:y;z-index:251702272" o:connectortype="elbow" adj="9,866757,-80309">
-            <v:stroke endarrow="block"/>
-          </v:shape>
-        </w:pict>
-      </w:r>
-      <w:r>
-        <w:rPr>
-          <w:noProof/>
-          <w:lang w:eastAsia="it-IT"/>
-        </w:rPr>
-        <w:pict>
-          <v:shape id="_x0000_s1082" type="#_x0000_t34" style="position:absolute;margin-left:89.6pt;margin-top:652.85pt;width:113.4pt;height:25.5pt;z-index:251701248" o:connectortype="elbow" adj="39,-685081,-22718">
-            <v:stroke endarrow="block"/>
-          </v:shape>
-        </w:pict>
-      </w:r>
-      <w:r>
-        <w:rPr>
-          <w:noProof/>
-          <w:lang w:eastAsia="it-IT"/>
-        </w:rPr>
-        <w:pict>
-          <v:roundrect id="_x0000_s1080" style="position:absolute;margin-left:43.75pt;margin-top:614.8pt;width:91.9pt;height:38.15pt;z-index:251699200" arcsize="10923f">
+          <v:shape id="_x0000_s1083" type="#_x0000_t34" style="position:absolute;margin-left:260.15pt;margin-top:659.5pt;width:113.4pt;height:25.5pt;rotation:180;flip:y;z-index:251702272" o:connectortype="elbow" adj="9,866757,-80309">
+            <v:stroke endarrow="block"/>
+          </v:shape>
+        </w:pict>
+      </w:r>
+      <w:r>
+        <w:rPr>
+          <w:noProof/>
+          <w:lang w:eastAsia="it-IT"/>
+        </w:rPr>
+        <w:pict>
+          <v:shape id="_x0000_s1082" type="#_x0000_t34" style="position:absolute;margin-left:89.6pt;margin-top:659.15pt;width:113.4pt;height:25.5pt;z-index:251701248" o:connectortype="elbow" adj="39,-685081,-22718">
+            <v:stroke endarrow="block"/>
+          </v:shape>
+        </w:pict>
+      </w:r>
+      <w:r>
+        <w:rPr>
+          <w:noProof/>
+          <w:lang w:eastAsia="it-IT"/>
+        </w:rPr>
+        <w:pict>
+          <v:roundrect id="_x0000_s1080" style="position:absolute;margin-left:43.75pt;margin-top:621.1pt;width:91.9pt;height:38.15pt;z-index:251699200" arcsize="10923f">
             <v:textbox style="mso-next-textbox:#_x0000_s1080">
               <w:txbxContent>
                 <w:p>
@@ -319,67 +290,29 @@
           <w:lang w:eastAsia="it-IT"/>
         </w:rPr>
         <w:pict>
-          <v:shape id="_x0000_s1079" type="#_x0000_t202" style="position:absolute;margin-left:287.55pt;margin-top:582.95pt;width:30.15pt;height:24.2pt;z-index:251652090;mso-width-relative:margin;mso-height-relative:margin" stroked="f">
-            <v:textbox style="mso-next-textbox:#_x0000_s1079">
-              <w:txbxContent>
-                <w:p>
-                  <w:r>
-                    <w:t>NO</w:t>
-                  </w:r>
-                </w:p>
-              </w:txbxContent>
-            </v:textbox>
-          </v:shape>
-        </w:pict>
-      </w:r>
-      <w:r>
-        <w:rPr>
-          <w:noProof/>
-          <w:lang w:eastAsia="it-IT"/>
-        </w:rPr>
-        <w:pict>
-          <v:shape id="_x0000_s1078" type="#_x0000_t202" style="position:absolute;margin-left:150.1pt;margin-top:582.6pt;width:24.55pt;height:24.2pt;z-index:251653115;mso-width-relative:margin;mso-height-relative:margin" stroked="f">
-            <v:textbox style="mso-next-textbox:#_x0000_s1078">
-              <w:txbxContent>
-                <w:p>
-                  <w:r>
-                    <w:t>SI</w:t>
-                  </w:r>
-                </w:p>
-              </w:txbxContent>
-            </v:textbox>
-          </v:shape>
-        </w:pict>
-      </w:r>
-      <w:r>
-        <w:rPr>
-          <w:noProof/>
-          <w:lang w:eastAsia="it-IT"/>
-        </w:rPr>
-        <w:pict>
-          <v:shape id="_x0000_s1077" type="#_x0000_t34" style="position:absolute;margin-left:288.2pt;margin-top:529.75pt;width:28.35pt;height:141.75pt;rotation:90;flip:x;z-index:251698176" o:connectortype="elbow" adj=",255465,-86520">
-            <v:stroke endarrow="block"/>
-          </v:shape>
-        </w:pict>
-      </w:r>
-      <w:r>
-        <w:rPr>
-          <w:noProof/>
-          <w:lang w:eastAsia="it-IT"/>
-        </w:rPr>
-        <w:pict>
-          <v:shape id="_x0000_s1076" type="#_x0000_t34" style="position:absolute;margin-left:146.3pt;margin-top:529.75pt;width:28.35pt;height:141.75pt;rotation:90;z-index:251697152" o:connectortype="elbow" adj="10793,-226574,-82951">
-            <v:stroke endarrow="block"/>
-          </v:shape>
-        </w:pict>
-      </w:r>
-      <w:r>
-        <w:rPr>
-          <w:noProof/>
-          <w:lang w:eastAsia="it-IT"/>
-        </w:rPr>
-        <w:pict>
-          <v:shape id="_x0000_s1075" type="#_x0000_t4" style="position:absolute;margin-left:174.1pt;margin-top:523.95pt;width:114.45pt;height:62.5pt;z-index:251696128">
+          <v:shape id="_x0000_s1077" type="#_x0000_t34" style="position:absolute;margin-left:288.2pt;margin-top:536.05pt;width:28.35pt;height:141.75pt;rotation:90;flip:x;z-index:251698176" o:connectortype="elbow" adj=",255465,-86520">
+            <v:stroke endarrow="block"/>
+          </v:shape>
+        </w:pict>
+      </w:r>
+      <w:r>
+        <w:rPr>
+          <w:noProof/>
+          <w:lang w:eastAsia="it-IT"/>
+        </w:rPr>
+        <w:pict>
+          <v:shape id="_x0000_s1076" type="#_x0000_t34" style="position:absolute;margin-left:146.3pt;margin-top:536.05pt;width:28.35pt;height:141.75pt;rotation:90;z-index:251697152" o:connectortype="elbow" adj="10793,-226574,-82951">
+            <v:stroke endarrow="block"/>
+          </v:shape>
+        </w:pict>
+      </w:r>
+      <w:r>
+        <w:rPr>
+          <w:noProof/>
+          <w:lang w:eastAsia="it-IT"/>
+        </w:rPr>
+        <w:pict>
+          <v:shape id="_x0000_s1075" type="#_x0000_t4" style="position:absolute;margin-left:174.1pt;margin-top:530.25pt;width:114.45pt;height:62.5pt;z-index:251696128">
             <v:textbox style="mso-next-textbox:#_x0000_s1075">
               <w:txbxContent>
                 <w:p>
@@ -402,60 +335,27 @@
           <w:lang w:eastAsia="it-IT"/>
         </w:rPr>
         <w:pict>
-          <v:shape id="_x0000_s1074" type="#_x0000_t32" style="position:absolute;margin-left:231.3pt;margin-top:496.05pt;width:.3pt;height:28.35pt;z-index:251695104" o:connectortype="straight">
-            <v:stroke endarrow="block"/>
-          </v:shape>
-        </w:pict>
-      </w:r>
-      <w:r>
-        <w:rPr>
-          <w:noProof/>
-          <w:lang w:eastAsia="it-IT"/>
-        </w:rPr>
-        <w:pict>
-          <v:shape id="_x0000_s1084" type="#_x0000_t4" style="position:absolute;margin-left:202pt;margin-top:649.15pt;width:59.3pt;height:59.3pt;z-index:251703296"/>
-        </w:pict>
-      </w:r>
-      <w:r>
-        <w:rPr>
-          <w:noProof/>
-          <w:lang w:eastAsia="it-IT"/>
-        </w:rPr>
-        <w:pict>
-          <v:roundrect id="_x0000_s1081" style="position:absolute;margin-left:327.45pt;margin-top:615.2pt;width:91.9pt;height:38.15pt;z-index:251700224;mso-position-horizontal-relative:margin;mso-position-vertical-relative:margin" arcsize="10923f">
-            <v:textbox style="mso-next-textbox:#_x0000_s1081">
-              <w:txbxContent>
-                <w:p>
-                  <w:pPr>
-                    <w:spacing w:after="0"/>
-                    <w:jc w:val="center"/>
-                    <w:rPr>
-                      <w:sz w:val="10"/>
-                    </w:rPr>
-                  </w:pPr>
-                </w:p>
-                <w:p>
-                  <w:pPr>
-                    <w:spacing w:after="0"/>
-                    <w:jc w:val="center"/>
-                  </w:pPr>
-                  <w:r>
-                    <w:t>ERRORE</w:t>
-                  </w:r>
-                </w:p>
-              </w:txbxContent>
-            </v:textbox>
-            <w10:wrap anchorx="margin" anchory="margin"/>
-          </v:roundrect>
-        </w:pict>
-      </w:r>
-      <w:r>
-        <w:rPr>
-          <w:noProof/>
-          <w:lang w:eastAsia="it-IT"/>
-        </w:rPr>
-        <w:pict>
-          <v:group id="_x0000_s1071" style="position:absolute;margin-left:182.2pt;margin-top:456.2pt;width:97.8pt;height:39.3pt;z-index:251694080" coordorigin="4855,2654" coordsize="1956,1099">
+          <v:shape id="_x0000_s1074" type="#_x0000_t32" style="position:absolute;margin-left:231.3pt;margin-top:502.35pt;width:.3pt;height:28.35pt;z-index:251695104" o:connectortype="straight">
+            <v:stroke endarrow="block"/>
+          </v:shape>
+        </w:pict>
+      </w:r>
+      <w:r>
+        <w:rPr>
+          <w:noProof/>
+          <w:lang w:eastAsia="it-IT"/>
+        </w:rPr>
+        <w:pict>
+          <v:shape id="_x0000_s1084" type="#_x0000_t4" style="position:absolute;margin-left:202pt;margin-top:655.45pt;width:59.3pt;height:59.3pt;z-index:251703296"/>
+        </w:pict>
+      </w:r>
+      <w:r>
+        <w:rPr>
+          <w:noProof/>
+          <w:lang w:eastAsia="it-IT"/>
+        </w:rPr>
+        <w:pict>
+          <v:group id="_x0000_s1071" style="position:absolute;margin-left:182.2pt;margin-top:462.5pt;width:97.8pt;height:39.3pt;z-index:251694080" coordorigin="4855,2654" coordsize="1956,1099">
             <v:rect id="_x0000_s1072" style="position:absolute;left:4855;top:2654;width:1956;height:1099">
               <v:textbox style="mso-next-textbox:#_x0000_s1072">
                 <w:txbxContent>
@@ -499,28 +399,10 @@
       <w:r>
         <w:rPr>
           <w:noProof/>
-        </w:rPr>
-        <w:pict>
-          <v:shape id="_x0000_s1066" type="#_x0000_t202" style="position:absolute;margin-left:151.1pt;margin-top:306.3pt;width:30.15pt;height:24.2pt;z-index:251650040;mso-width-relative:margin;mso-height-relative:margin" stroked="f">
-            <v:textbox style="mso-next-textbox:#_x0000_s1066">
-              <w:txbxContent>
-                <w:p>
-                  <w:r>
-                    <w:t>NO</w:t>
-                  </w:r>
-                </w:p>
-              </w:txbxContent>
-            </v:textbox>
-          </v:shape>
-        </w:pict>
-      </w:r>
-      <w:r>
-        <w:rPr>
-          <w:noProof/>
-          <w:lang w:eastAsia="it-IT"/>
-        </w:rPr>
-        <w:pict>
-          <v:group id="_x0000_s1065" style="position:absolute;margin-left:122.2pt;margin-top:21.2pt;width:85.05pt;height:303.3pt;z-index:251651065" coordorigin="3589,3436" coordsize="1596,4706">
+          <w:lang w:eastAsia="it-IT"/>
+        </w:rPr>
+        <w:pict>
+          <v:group id="_x0000_s1065" style="position:absolute;margin-left:122.2pt;margin-top:27.5pt;width:85.05pt;height:303.3pt;z-index:251651065" coordorigin="3589,3436" coordsize="1596,4706">
             <v:shape id="_x0000_s1061" type="#_x0000_t34" style="position:absolute;left:1860;top:5165;width:4706;height:1247;rotation:270;flip:x" o:connectortype="elbow" adj="-6,148267,-22081"/>
             <v:shape id="_x0000_s1062" type="#_x0000_t32" style="position:absolute;left:3589;top:3439;width:1596;height:1" o:connectortype="straight">
               <v:stroke endarrow="block"/>
@@ -534,7 +416,7 @@
           <w:lang w:eastAsia="it-IT"/>
         </w:rPr>
         <w:pict>
-          <v:shape id="_x0000_s1060" type="#_x0000_t4" style="position:absolute;margin-left:185.8pt;margin-top:287.6pt;width:92.1pt;height:72.85pt;z-index:251685888">
+          <v:shape id="_x0000_s1060" type="#_x0000_t4" style="position:absolute;margin-left:185.8pt;margin-top:293.9pt;width:92.1pt;height:72.85pt;z-index:251685888">
             <v:textbox style="mso-next-textbox:#_x0000_s1060">
               <w:txbxContent>
                 <w:p>
@@ -543,32 +425,32 @@
                     <w:jc w:val="center"/>
                   </w:pPr>
                   <w:r>
-                    <w:t>INSERITI TUTTI?</w:t>
-                  </w:r>
-                </w:p>
-              </w:txbxContent>
-            </v:textbox>
-          </v:shape>
-        </w:pict>
-      </w:r>
-      <w:r>
-        <w:rPr>
-          <w:noProof/>
-          <w:lang w:eastAsia="it-IT"/>
-        </w:rPr>
-        <w:pict>
-          <v:shape id="_x0000_s1059" type="#_x0000_t32" style="position:absolute;margin-left:231.7pt;margin-top:259.75pt;width:.3pt;height:28.35pt;z-index:251684864" o:connectortype="straight">
-            <v:stroke endarrow="block"/>
-          </v:shape>
-        </w:pict>
-      </w:r>
-      <w:r>
-        <w:rPr>
-          <w:noProof/>
-          <w:lang w:eastAsia="it-IT"/>
-        </w:rPr>
-        <w:pict>
-          <v:roundrect id="_x0000_s1053" style="position:absolute;margin-left:186pt;margin-top:221.7pt;width:91.9pt;height:38.15pt;z-index:251680768" arcsize="10923f">
+                    <w:t>INSERITI TUTTI</w:t>
+                  </w:r>
+                </w:p>
+              </w:txbxContent>
+            </v:textbox>
+          </v:shape>
+        </w:pict>
+      </w:r>
+      <w:r>
+        <w:rPr>
+          <w:noProof/>
+          <w:lang w:eastAsia="it-IT"/>
+        </w:rPr>
+        <w:pict>
+          <v:shape id="_x0000_s1059" type="#_x0000_t32" style="position:absolute;margin-left:231.7pt;margin-top:266.05pt;width:.3pt;height:28.35pt;z-index:251684864" o:connectortype="straight">
+            <v:stroke endarrow="block"/>
+          </v:shape>
+        </w:pict>
+      </w:r>
+      <w:r>
+        <w:rPr>
+          <w:noProof/>
+          <w:lang w:eastAsia="it-IT"/>
+        </w:rPr>
+        <w:pict>
+          <v:roundrect id="_x0000_s1053" style="position:absolute;margin-left:186pt;margin-top:228pt;width:91.9pt;height:38.15pt;z-index:251680768" arcsize="10923f">
             <v:textbox style="mso-next-textbox:#_x0000_s1053">
               <w:txbxContent>
                 <w:p>
@@ -591,18 +473,18 @@
           <w:lang w:eastAsia="it-IT"/>
         </w:rPr>
         <w:pict>
-          <v:shape id="_x0000_s1052" type="#_x0000_t32" style="position:absolute;margin-left:231.8pt;margin-top:193.3pt;width:.3pt;height:28.35pt;z-index:251679744" o:connectortype="straight">
-            <v:stroke endarrow="block"/>
-          </v:shape>
-        </w:pict>
-      </w:r>
-      <w:r>
-        <w:rPr>
-          <w:noProof/>
-          <w:lang w:eastAsia="it-IT"/>
-        </w:rPr>
-        <w:pict>
-          <v:roundrect id="_x0000_s1051" style="position:absolute;margin-left:186.35pt;margin-top:154.8pt;width:91.9pt;height:38.15pt;z-index:251678720" arcsize="10923f">
+          <v:shape id="_x0000_s1052" type="#_x0000_t32" style="position:absolute;margin-left:231.8pt;margin-top:199.6pt;width:.3pt;height:28.35pt;z-index:251679744" o:connectortype="straight">
+            <v:stroke endarrow="block"/>
+          </v:shape>
+        </w:pict>
+      </w:r>
+      <w:r>
+        <w:rPr>
+          <w:noProof/>
+          <w:lang w:eastAsia="it-IT"/>
+        </w:rPr>
+        <w:pict>
+          <v:roundrect id="_x0000_s1051" style="position:absolute;margin-left:186.35pt;margin-top:161.1pt;width:91.9pt;height:38.15pt;z-index:251678720" arcsize="10923f">
             <v:textbox style="mso-next-textbox:#_x0000_s1051">
               <w:txbxContent>
                 <w:p>
@@ -625,18 +507,18 @@
           <w:lang w:eastAsia="it-IT"/>
         </w:rPr>
         <w:pict>
-          <v:shape id="_x0000_s1049" type="#_x0000_t32" style="position:absolute;margin-left:231.9pt;margin-top:126.3pt;width:.3pt;height:28.35pt;z-index:251676672" o:connectortype="straight">
-            <v:stroke endarrow="block"/>
-          </v:shape>
-        </w:pict>
-      </w:r>
-      <w:r>
-        <w:rPr>
-          <w:noProof/>
-          <w:lang w:eastAsia="it-IT"/>
-        </w:rPr>
-        <w:pict>
-          <v:group id="_x0000_s1057" style="position:absolute;margin-left:183.3pt;margin-top:75.6pt;width:97.8pt;height:50.25pt;z-index:251682816" coordorigin="4855,2654" coordsize="1956,1099">
+          <v:shape id="_x0000_s1049" type="#_x0000_t32" style="position:absolute;margin-left:231.9pt;margin-top:132.6pt;width:.3pt;height:28.35pt;z-index:251676672" o:connectortype="straight">
+            <v:stroke endarrow="block"/>
+          </v:shape>
+        </w:pict>
+      </w:r>
+      <w:r>
+        <w:rPr>
+          <w:noProof/>
+          <w:lang w:eastAsia="it-IT"/>
+        </w:rPr>
+        <w:pict>
+          <v:group id="_x0000_s1057" style="position:absolute;margin-left:183.3pt;margin-top:81.9pt;width:97.8pt;height:50.25pt;z-index:251682816" coordorigin="4855,2654" coordsize="1956,1099">
             <v:rect id="_x0000_s1047" style="position:absolute;left:4855;top:2654;width:1956;height:1099">
               <v:textbox style="mso-next-textbox:#_x0000_s1047">
                 <w:txbxContent>
@@ -671,29 +553,29 @@
           <w:lang w:eastAsia="it-IT"/>
         </w:rPr>
         <w:pict>
-          <v:shape id="_x0000_s1064" type="#_x0000_t32" style="position:absolute;margin-left:232.25pt;margin-top:46.6pt;width:.3pt;height:28.35pt;z-index:251689984" o:connectortype="straight">
-            <v:stroke endarrow="block"/>
-          </v:shape>
-        </w:pict>
-      </w:r>
-      <w:r>
-        <w:rPr>
-          <w:noProof/>
-          <w:lang w:eastAsia="it-IT"/>
-        </w:rPr>
-        <w:pict>
-          <v:shape id="_x0000_s1070" type="#_x0000_t32" style="position:absolute;margin-left:231.3pt;margin-top:428.35pt;width:.3pt;height:28.35pt;z-index:251693056" o:connectortype="straight">
-            <v:stroke endarrow="block"/>
-          </v:shape>
-        </w:pict>
-      </w:r>
-      <w:r>
-        <w:rPr>
-          <w:noProof/>
-          <w:lang w:eastAsia="it-IT"/>
-        </w:rPr>
-        <w:pict>
-          <v:roundrect id="_x0000_s1069" style="position:absolute;margin-left:185.65pt;margin-top:389.3pt;width:91.9pt;height:38.15pt;z-index:251692032" arcsize="10923f">
+          <v:shape id="_x0000_s1064" type="#_x0000_t32" style="position:absolute;margin-left:232.25pt;margin-top:52.9pt;width:.3pt;height:28.35pt;z-index:251689984" o:connectortype="straight">
+            <v:stroke endarrow="block"/>
+          </v:shape>
+        </w:pict>
+      </w:r>
+      <w:r>
+        <w:rPr>
+          <w:noProof/>
+          <w:lang w:eastAsia="it-IT"/>
+        </w:rPr>
+        <w:pict>
+          <v:shape id="_x0000_s1070" type="#_x0000_t32" style="position:absolute;margin-left:231.3pt;margin-top:434.65pt;width:.3pt;height:28.35pt;z-index:251693056" o:connectortype="straight">
+            <v:stroke endarrow="block"/>
+          </v:shape>
+        </w:pict>
+      </w:r>
+      <w:r>
+        <w:rPr>
+          <w:noProof/>
+          <w:lang w:eastAsia="it-IT"/>
+        </w:rPr>
+        <w:pict>
+          <v:roundrect id="_x0000_s1069" style="position:absolute;margin-left:185.65pt;margin-top:395.6pt;width:91.9pt;height:38.15pt;z-index:251692032" arcsize="10923f">
             <v:textbox style="mso-next-textbox:#_x0000_s1069">
               <w:txbxContent>
                 <w:p>
@@ -716,7 +598,90 @@
           <w:lang w:eastAsia="it-IT"/>
         </w:rPr>
         <w:pict>
-          <v:shape id="_x0000_s1068" type="#_x0000_t202" style="position:absolute;margin-left:228.7pt;margin-top:362.5pt;width:24.55pt;height:24.2pt;z-index:251654140;mso-width-relative:margin;mso-height-relative:margin" stroked="f">
+          <v:shape id="_x0000_s1067" type="#_x0000_t32" style="position:absolute;margin-left:231.6pt;margin-top:367.15pt;width:.3pt;height:28.35pt;z-index:251691008" o:connectortype="straight">
+            <v:stroke endarrow="block"/>
+          </v:shape>
+        </w:pict>
+      </w:r>
+      <w:r>
+        <w:rPr>
+          <w:noProof/>
+          <w:lang w:eastAsia="it-IT"/>
+        </w:rPr>
+        <w:pict>
+          <v:shape id="_x0000_s1063" type="#_x0000_t4" style="position:absolute;margin-left:206.95pt;margin-top:2.75pt;width:50.7pt;height:50.7pt;z-index:251688960"/>
+        </w:pict>
+      </w:r>
+      <w:r>
+        <w:rPr>
+          <w:noProof/>
+          <w:lang w:eastAsia="it-IT"/>
+        </w:rPr>
+        <w:pict>
+          <v:shape id="_x0000_s1058" type="#_x0000_t32" style="position:absolute;margin-left:231.8pt;margin-top:-25.65pt;width:.3pt;height:28.35pt;z-index:251683840" o:connectortype="straight">
+            <v:stroke endarrow="block"/>
+          </v:shape>
+        </w:pict>
+      </w:r>
+      <w:r>
+        <w:rPr>
+          <w:noProof/>
+          <w:lang w:eastAsia="it-IT"/>
+        </w:rPr>
+        <w:pict>
+          <v:oval id="_x0000_s1044" style="position:absolute;margin-left:221.8pt;margin-top:-41.35pt;width:20.4pt;height:20.4pt;z-index:251671552" fillcolor="black [3213]"/>
+        </w:pict>
+      </w:r>
+    </w:p>
+    <w:p>
+      <w:r>
+        <w:rPr>
+          <w:noProof/>
+          <w:lang w:eastAsia="it-IT"/>
+        </w:rPr>
+        <w:pict>
+          <v:group id="_x0000_s1087" style="position:absolute;margin-left:216.9pt;margin-top:712.95pt;width:29.55pt;height:29.55pt;z-index:251705344" coordorigin="4922,6947" coordsize="591,591">
+            <v:oval id="_x0000_s1088" style="position:absolute;left:4922;top:6947;width:591;height:591"/>
+            <v:oval id="_x0000_s1089" style="position:absolute;left:5083;top:7114;width:258;height:258" fillcolor="black [3213]"/>
+          </v:group>
+        </w:pict>
+      </w:r>
+      <w:r>
+        <w:rPr>
+          <w:noProof/>
+          <w:lang w:eastAsia="it-IT"/>
+        </w:rPr>
+        <w:pict>
+          <v:shape id="_x0000_s1085" type="#_x0000_t32" style="position:absolute;margin-left:231.45pt;margin-top:684.6pt;width:.3pt;height:28.35pt;z-index:251629541" o:connectortype="straight">
+            <v:stroke endarrow="block"/>
+          </v:shape>
+        </w:pict>
+      </w:r>
+      <w:r>
+        <w:rPr>
+          <w:noProof/>
+        </w:rPr>
+        <w:pict>
+          <v:shape id="_x0000_s1066" type="#_x0000_t202" style="position:absolute;margin-left:150.1pt;margin-top:290.25pt;width:30.15pt;height:24.2pt;z-index:251650040;mso-width-relative:margin;mso-height-relative:margin" stroked="f">
+            <v:textbox style="mso-next-textbox:#_x0000_s1066">
+              <w:txbxContent>
+                <w:p>
+                  <w:r>
+                    <w:t>NO</w:t>
+                  </w:r>
+                </w:p>
+              </w:txbxContent>
+            </v:textbox>
+          </v:shape>
+        </w:pict>
+      </w:r>
+      <w:r>
+        <w:rPr>
+          <w:noProof/>
+          <w:lang w:eastAsia="it-IT"/>
+        </w:rPr>
+        <w:pict>
+          <v:shape id="_x0000_s1068" type="#_x0000_t202" style="position:absolute;margin-left:228.7pt;margin-top:344.65pt;width:24.55pt;height:24.2pt;z-index:251654140;mso-width-relative:margin;mso-height-relative:margin" stroked="f">
             <v:textbox style="mso-next-textbox:#_x0000_s1068">
               <w:txbxContent>
                 <w:p>
@@ -735,38 +700,1497 @@
           <w:lang w:eastAsia="it-IT"/>
         </w:rPr>
         <w:pict>
-          <v:shape id="_x0000_s1067" type="#_x0000_t32" style="position:absolute;margin-left:231.6pt;margin-top:360.85pt;width:.3pt;height:28.35pt;z-index:251691008" o:connectortype="straight">
-            <v:stroke endarrow="block"/>
-          </v:shape>
-        </w:pict>
-      </w:r>
-      <w:r>
-        <w:rPr>
-          <w:noProof/>
-          <w:lang w:eastAsia="it-IT"/>
-        </w:rPr>
-        <w:pict>
-          <v:shape id="_x0000_s1063" type="#_x0000_t4" style="position:absolute;margin-left:206.95pt;margin-top:-3.55pt;width:50.7pt;height:50.7pt;z-index:251688960"/>
-        </w:pict>
-      </w:r>
-      <w:r>
-        <w:rPr>
-          <w:noProof/>
-          <w:lang w:eastAsia="it-IT"/>
-        </w:rPr>
-        <w:pict>
-          <v:shape id="_x0000_s1058" type="#_x0000_t32" style="position:absolute;margin-left:231.8pt;margin-top:-31.95pt;width:.3pt;height:28.35pt;z-index:251683840" o:connectortype="straight">
-            <v:stroke endarrow="block"/>
-          </v:shape>
-        </w:pict>
-      </w:r>
-      <w:r>
-        <w:rPr>
-          <w:noProof/>
-          <w:lang w:eastAsia="it-IT"/>
-        </w:rPr>
-        <w:pict>
-          <v:oval id="_x0000_s1044" style="position:absolute;margin-left:221.8pt;margin-top:-52.9pt;width:20.4pt;height:20.4pt;z-index:251671552" fillcolor="black [3213]"/>
+          <v:roundrect id="_x0000_s1081" style="position:absolute;margin-left:327.45pt;margin-top:621pt;width:91.9pt;height:38.15pt;z-index:251700224;mso-position-horizontal-relative:margin;mso-position-vertical-relative:margin" arcsize="10923f">
+            <v:textbox style="mso-next-textbox:#_x0000_s1081">
+              <w:txbxContent>
+                <w:p>
+                  <w:pPr>
+                    <w:spacing w:after="0"/>
+                    <w:jc w:val="center"/>
+                    <w:rPr>
+                      <w:sz w:val="10"/>
+                    </w:rPr>
+                  </w:pPr>
+                </w:p>
+                <w:p>
+                  <w:pPr>
+                    <w:spacing w:after="0"/>
+                    <w:jc w:val="center"/>
+                  </w:pPr>
+                  <w:r>
+                    <w:t>ERRORE</w:t>
+                  </w:r>
+                </w:p>
+              </w:txbxContent>
+            </v:textbox>
+            <w10:wrap anchorx="margin" anchory="margin"/>
+          </v:roundrect>
+        </w:pict>
+      </w:r>
+      <w:r>
+        <w:br w:type="page"/>
+      </w:r>
+      <w:r>
+        <w:rPr>
+          <w:noProof/>
+          <w:lang w:eastAsia="it-IT"/>
+        </w:rPr>
+        <w:pict>
+          <v:shape id="_x0000_s1079" type="#_x0000_t202" style="position:absolute;margin-left:287.55pt;margin-top:582.95pt;width:30.15pt;height:24.2pt;z-index:251652090;mso-width-relative:margin;mso-height-relative:margin" stroked="f">
+            <v:textbox style="mso-next-textbox:#_x0000_s1079">
+              <w:txbxContent>
+                <w:p>
+                  <w:r>
+                    <w:t>NO</w:t>
+                  </w:r>
+                </w:p>
+              </w:txbxContent>
+            </v:textbox>
+          </v:shape>
+        </w:pict>
+      </w:r>
+      <w:r>
+        <w:rPr>
+          <w:noProof/>
+          <w:lang w:eastAsia="it-IT"/>
+        </w:rPr>
+        <w:pict>
+          <v:shape id="_x0000_s1078" type="#_x0000_t202" style="position:absolute;margin-left:150.1pt;margin-top:582.6pt;width:24.55pt;height:24.2pt;z-index:251653115;mso-width-relative:margin;mso-height-relative:margin" stroked="f">
+            <v:textbox style="mso-next-textbox:#_x0000_s1078">
+              <w:txbxContent>
+                <w:p>
+                  <w:r>
+                    <w:t>SI</w:t>
+                  </w:r>
+                </w:p>
+              </w:txbxContent>
+            </v:textbox>
+          </v:shape>
+        </w:pict>
+      </w:r>
+    </w:p>
+    <w:p/>
+    <w:p/>
+    <w:p/>
+    <w:p/>
+    <w:p/>
+    <w:p/>
+    <w:p/>
+    <w:p/>
+    <w:p/>
+    <w:p/>
+    <w:p/>
+    <w:p/>
+    <w:p/>
+    <w:p/>
+    <w:p/>
+    <w:p/>
+    <w:p/>
+    <w:p/>
+    <w:p/>
+    <w:p/>
+    <w:p>
+      <w:pPr>
+        <w:tabs>
+          <w:tab w:val="left" w:pos="8283"/>
+        </w:tabs>
+      </w:pPr>
+      <w:r>
+        <w:tab/>
+      </w:r>
+    </w:p>
+    <w:p>
+      <w:r>
+        <w:br w:type="page"/>
+      </w:r>
+    </w:p>
+    <w:p>
+      <w:pPr>
+        <w:tabs>
+          <w:tab w:val="left" w:pos="8283"/>
+        </w:tabs>
+      </w:pPr>
+      <w:r>
+        <w:rPr>
+          <w:noProof/>
+          <w:lang w:eastAsia="it-IT"/>
+        </w:rPr>
+        <w:lastRenderedPageBreak/>
+        <w:pict>
+          <v:group id="_x0000_s1137" style="position:absolute;margin-left:218.45pt;margin-top:428.8pt;width:29.55pt;height:29.55pt;z-index:251718656" coordorigin="4922,6947" coordsize="591,591">
+            <v:oval id="_x0000_s1138" style="position:absolute;left:4922;top:6947;width:591;height:591"/>
+            <v:oval id="_x0000_s1139" style="position:absolute;left:5083;top:7114;width:258;height:258" fillcolor="black [3213]"/>
+          </v:group>
+        </w:pict>
+      </w:r>
+      <w:r>
+        <w:rPr>
+          <w:noProof/>
+          <w:lang w:eastAsia="it-IT"/>
+        </w:rPr>
+        <w:pict>
+          <v:shape id="_x0000_s1136" type="#_x0000_t202" style="position:absolute;margin-left:230.1pt;margin-top:401.8pt;width:30.15pt;height:24.2pt;z-index:251646965;mso-width-relative:margin;mso-height-relative:margin" stroked="f">
+            <v:textbox style="mso-next-textbox:#_x0000_s1136">
+              <w:txbxContent>
+                <w:p>
+                  <w:r>
+                    <w:t>NO</w:t>
+                  </w:r>
+                </w:p>
+              </w:txbxContent>
+            </v:textbox>
+          </v:shape>
+        </w:pict>
+      </w:r>
+      <w:r>
+        <w:rPr>
+          <w:noProof/>
+          <w:lang w:eastAsia="it-IT"/>
+        </w:rPr>
+        <w:pict>
+          <v:shape id="_x0000_s1135" type="#_x0000_t32" style="position:absolute;margin-left:232.8pt;margin-top:400.45pt;width:.3pt;height:28.35pt;z-index:251717632" o:connectortype="straight">
+            <v:stroke endarrow="block"/>
+          </v:shape>
+        </w:pict>
+      </w:r>
+      <w:r>
+        <w:rPr>
+          <w:noProof/>
+          <w:lang w:eastAsia="it-IT"/>
+        </w:rPr>
+        <w:pict>
+          <v:shape id="_x0000_s1134" type="#_x0000_t202" style="position:absolute;margin-left:137.25pt;margin-top:353.2pt;width:30.15pt;height:24.2pt;z-index:251647990;mso-width-relative:margin;mso-height-relative:margin" stroked="f">
+            <v:textbox style="mso-next-textbox:#_x0000_s1134">
+              <w:txbxContent>
+                <w:p>
+                  <w:r>
+                    <w:t>SI</w:t>
+                  </w:r>
+                </w:p>
+              </w:txbxContent>
+            </v:textbox>
+          </v:shape>
+        </w:pict>
+      </w:r>
+      <w:r>
+        <w:rPr>
+          <w:noProof/>
+          <w:lang w:eastAsia="it-IT"/>
+        </w:rPr>
+        <w:pict>
+          <v:group id="_x0000_s1131" style="position:absolute;margin-left:126.2pt;margin-top:149.4pt;width:76.55pt;height:221.1pt;z-index:251649015" coordorigin="3589,3436" coordsize="1596,4706">
+            <v:shape id="_x0000_s1132" type="#_x0000_t34" style="position:absolute;left:1860;top:5165;width:4706;height:1247;rotation:270;flip:x" o:connectortype="elbow" adj="-6,148267,-22081"/>
+            <v:shape id="_x0000_s1133" type="#_x0000_t32" style="position:absolute;left:3589;top:3439;width:1596;height:1" o:connectortype="straight">
+              <v:stroke endarrow="block"/>
+            </v:shape>
+          </v:group>
+        </w:pict>
+      </w:r>
+      <w:r>
+        <w:rPr>
+          <w:noProof/>
+          <w:lang w:eastAsia="it-IT"/>
+        </w:rPr>
+        <w:pict>
+          <v:shape id="_x0000_s1130" type="#_x0000_t4" style="position:absolute;margin-left:162pt;margin-top:340.15pt;width:142.45pt;height:61.05pt;z-index:251716608">
+            <v:textbox>
+              <w:txbxContent>
+                <w:p>
+                  <w:pPr>
+                    <w:spacing w:after="0"/>
+                    <w:jc w:val="center"/>
+                  </w:pPr>
+                  <w:r>
+                    <w:t>VUOI VEDERE ALTRI ORDINI</w:t>
+                  </w:r>
+                </w:p>
+              </w:txbxContent>
+            </v:textbox>
+          </v:shape>
+        </w:pict>
+      </w:r>
+      <w:r>
+        <w:rPr>
+          <w:noProof/>
+          <w:lang w:eastAsia="it-IT"/>
+        </w:rPr>
+        <w:pict>
+          <v:shape id="_x0000_s1129" type="#_x0000_t32" style="position:absolute;margin-left:232.8pt;margin-top:311.8pt;width:.3pt;height:28.35pt;z-index:251715584" o:connectortype="straight">
+            <v:stroke endarrow="block"/>
+          </v:shape>
+        </w:pict>
+      </w:r>
+      <w:r>
+        <w:rPr>
+          <w:noProof/>
+          <w:lang w:eastAsia="it-IT"/>
+        </w:rPr>
+        <w:pict>
+          <v:roundrect id="_x0000_s1128" style="position:absolute;margin-left:181.25pt;margin-top:273.9pt;width:102.95pt;height:38.25pt;z-index:251714560" arcsize="10923f">
+            <v:textbox style="mso-next-textbox:#_x0000_s1128">
+              <w:txbxContent>
+                <w:p>
+                  <w:pPr>
+                    <w:spacing w:after="0"/>
+                    <w:jc w:val="center"/>
+                  </w:pPr>
+                  <w:r>
+                    <w:t>VISUALIZZAZIONE DETTAGLI ORDINE</w:t>
+                  </w:r>
+                </w:p>
+              </w:txbxContent>
+            </v:textbox>
+          </v:roundrect>
+        </w:pict>
+      </w:r>
+      <w:r>
+        <w:rPr>
+          <w:noProof/>
+          <w:lang w:eastAsia="it-IT"/>
+        </w:rPr>
+        <w:pict>
+          <v:shape id="_x0000_s1127" type="#_x0000_t32" style="position:absolute;margin-left:232.5pt;margin-top:245.55pt;width:.3pt;height:28.35pt;z-index:251713536" o:connectortype="straight">
+            <v:stroke endarrow="block"/>
+          </v:shape>
+        </w:pict>
+      </w:r>
+      <w:r>
+        <w:rPr>
+          <w:noProof/>
+          <w:lang w:eastAsia="it-IT"/>
+        </w:rPr>
+        <w:pict>
+          <v:roundrect id="_x0000_s1126" style="position:absolute;margin-left:186.65pt;margin-top:207.25pt;width:91.9pt;height:38.15pt;z-index:251712512" arcsize="10923f">
+            <v:textbox style="mso-next-textbox:#_x0000_s1126">
+              <w:txbxContent>
+                <w:p>
+                  <w:pPr>
+                    <w:spacing w:after="0"/>
+                    <w:jc w:val="center"/>
+                  </w:pPr>
+                  <w:r>
+                    <w:t>SELEZIONA ORDINE</w:t>
+                  </w:r>
+                </w:p>
+              </w:txbxContent>
+            </v:textbox>
+          </v:roundrect>
+        </w:pict>
+      </w:r>
+      <w:r>
+        <w:rPr>
+          <w:noProof/>
+          <w:lang w:eastAsia="it-IT"/>
+        </w:rPr>
+        <w:pict>
+          <v:shape id="_x0000_s1125" type="#_x0000_t32" style="position:absolute;margin-left:232.2pt;margin-top:178.9pt;width:.3pt;height:28.35pt;z-index:251711488" o:connectortype="straight">
+            <v:stroke endarrow="block"/>
+          </v:shape>
+        </w:pict>
+      </w:r>
+      <w:r>
+        <w:rPr>
+          <w:noProof/>
+          <w:lang w:eastAsia="it-IT"/>
+        </w:rPr>
+        <w:pict>
+          <v:shape id="_x0000_s1124" type="#_x0000_t4" style="position:absolute;margin-left:202.45pt;margin-top:120.25pt;width:59.3pt;height:59.3pt;z-index:251710464"/>
+        </w:pict>
+      </w:r>
+      <w:r>
+        <w:rPr>
+          <w:noProof/>
+          <w:lang w:eastAsia="it-IT"/>
+        </w:rPr>
+        <w:pict>
+          <v:shape id="_x0000_s1123" type="#_x0000_t32" style="position:absolute;margin-left:231.6pt;margin-top:91.9pt;width:.3pt;height:28.35pt;z-index:251709440" o:connectortype="straight">
+            <v:stroke endarrow="block"/>
+          </v:shape>
+        </w:pict>
+      </w:r>
+      <w:r>
+        <w:rPr>
+          <w:noProof/>
+          <w:lang w:eastAsia="it-IT"/>
+        </w:rPr>
+        <w:pict>
+          <v:group id="_x0000_s1120" style="position:absolute;margin-left:182.45pt;margin-top:55.3pt;width:97.8pt;height:36.3pt;z-index:251708416" coordorigin="4855,2654" coordsize="1956,1099">
+            <v:rect id="_x0000_s1121" style="position:absolute;left:4855;top:2654;width:1956;height:1099">
+              <v:textbox style="mso-next-textbox:#_x0000_s1121">
+                <w:txbxContent>
+                  <w:p>
+                    <w:pPr>
+                      <w:spacing w:after="0"/>
+                      <w:jc w:val="center"/>
+                    </w:pPr>
+                    <w:r>
+                      <w:t xml:space="preserve">      LISTA ORDINI   </w:t>
+                    </w:r>
+                  </w:p>
+                  <w:p>
+                    <w:pPr>
+                      <w:spacing w:after="0"/>
+                      <w:jc w:val="center"/>
+                    </w:pPr>
+                    <w:r>
+                      <w:t xml:space="preserve">      PASSATI</w:t>
+                    </w:r>
+                  </w:p>
+                </w:txbxContent>
+              </v:textbox>
+            </v:rect>
+            <v:shape id="_x0000_s1122" type="#_x0000_t5" style="position:absolute;left:4543;top:2966;width:1099;height:475;rotation:90" adj="10593"/>
+          </v:group>
+        </w:pict>
+      </w:r>
+      <w:r>
+        <w:rPr>
+          <w:noProof/>
+          <w:lang w:eastAsia="it-IT"/>
+        </w:rPr>
+        <w:pict>
+          <v:shape id="_x0000_s1119" type="#_x0000_t32" style="position:absolute;margin-left:231.3pt;margin-top:27.35pt;width:.3pt;height:28.35pt;z-index:251707392" o:connectortype="straight">
+            <v:stroke endarrow="block"/>
+          </v:shape>
+        </w:pict>
+      </w:r>
+      <w:r>
+        <w:rPr>
+          <w:noProof/>
+          <w:lang w:eastAsia="it-IT"/>
+        </w:rPr>
+        <w:pict>
+          <v:oval id="_x0000_s1118" style="position:absolute;margin-left:220.75pt;margin-top:6.9pt;width:20.4pt;height:20.4pt;z-index:251706368" fillcolor="black [3213]"/>
+        </w:pict>
+      </w:r>
+    </w:p>
+    <w:p/>
+    <w:p/>
+    <w:p/>
+    <w:p/>
+    <w:p/>
+    <w:p/>
+    <w:p/>
+    <w:p/>
+    <w:p/>
+    <w:p/>
+    <w:p/>
+    <w:p/>
+    <w:p/>
+    <w:p/>
+    <w:p/>
+    <w:p/>
+    <w:p/>
+    <w:p/>
+    <w:p/>
+    <w:p/>
+    <w:p/>
+    <w:p/>
+    <w:p/>
+    <w:p>
+      <w:pPr>
+        <w:tabs>
+          <w:tab w:val="left" w:pos="5576"/>
+        </w:tabs>
+      </w:pPr>
+      <w:r>
+        <w:tab/>
+      </w:r>
+    </w:p>
+    <w:p>
+      <w:r>
+        <w:br w:type="page"/>
+      </w:r>
+    </w:p>
+    <w:p>
+      <w:pPr>
+        <w:tabs>
+          <w:tab w:val="left" w:pos="5576"/>
+        </w:tabs>
+      </w:pPr>
+      <w:r>
+        <w:rPr>
+          <w:noProof/>
+          <w:lang w:eastAsia="it-IT"/>
+        </w:rPr>
+        <w:lastRenderedPageBreak/>
+        <w:pict>
+          <v:group id="_x0000_s1177" style="position:absolute;margin-left:210.75pt;margin-top:656.4pt;width:29.55pt;height:29.55pt;z-index:251742208" coordorigin="4922,6947" coordsize="591,591">
+            <v:oval id="_x0000_s1178" style="position:absolute;left:4922;top:6947;width:591;height:591"/>
+            <v:oval id="_x0000_s1179" style="position:absolute;left:5083;top:7114;width:258;height:258" fillcolor="black [3213]"/>
+          </v:group>
+        </w:pict>
+      </w:r>
+      <w:r>
+        <w:rPr>
+          <w:noProof/>
+          <w:lang w:eastAsia="it-IT"/>
+        </w:rPr>
+        <w:pict>
+          <v:shape id="_x0000_s1176" type="#_x0000_t32" style="position:absolute;margin-left:225pt;margin-top:637.15pt;width:.3pt;height:19.85pt;z-index:251741184" o:connectortype="straight">
+            <v:stroke endarrow="block"/>
+          </v:shape>
+        </w:pict>
+      </w:r>
+      <w:r>
+        <w:rPr>
+          <w:noProof/>
+          <w:lang w:eastAsia="it-IT"/>
+        </w:rPr>
+        <w:pict>
+          <v:roundrect id="_x0000_s1175" style="position:absolute;margin-left:179.3pt;margin-top:599.3pt;width:91.9pt;height:38.15pt;z-index:251740160" arcsize="10923f">
+            <v:textbox style="mso-next-textbox:#_x0000_s1175">
+              <w:txbxContent>
+                <w:p>
+                  <w:pPr>
+                    <w:spacing w:after="0"/>
+                    <w:jc w:val="center"/>
+                  </w:pPr>
+                  <w:r>
+                    <w:t>CONFERMA ORDINE</w:t>
+                  </w:r>
+                </w:p>
+              </w:txbxContent>
+            </v:textbox>
+          </v:roundrect>
+        </w:pict>
+      </w:r>
+      <w:r>
+        <w:rPr>
+          <w:noProof/>
+          <w:lang w:eastAsia="it-IT"/>
+        </w:rPr>
+        <w:pict>
+          <v:shape id="_x0000_s1174" type="#_x0000_t202" style="position:absolute;margin-left:221.95pt;margin-top:577.5pt;width:30.15pt;height:24.2pt;z-index:251640815;mso-width-relative:margin;mso-height-relative:margin" stroked="f">
+            <v:textbox style="mso-next-textbox:#_x0000_s1174">
+              <w:txbxContent>
+                <w:p>
+                  <w:r>
+                    <w:t>NO</w:t>
+                  </w:r>
+                </w:p>
+              </w:txbxContent>
+            </v:textbox>
+          </v:shape>
+        </w:pict>
+      </w:r>
+      <w:r>
+        <w:rPr>
+          <w:noProof/>
+          <w:lang w:eastAsia="it-IT"/>
+        </w:rPr>
+        <w:pict>
+          <v:shape id="_x0000_s1173" type="#_x0000_t32" style="position:absolute;margin-left:225pt;margin-top:580.05pt;width:.3pt;height:19.85pt;z-index:251739136" o:connectortype="straight">
+            <v:stroke endarrow="block"/>
+          </v:shape>
+        </w:pict>
+      </w:r>
+      <w:r>
+        <w:rPr>
+          <w:noProof/>
+          <w:lang w:eastAsia="it-IT"/>
+        </w:rPr>
+        <w:pict>
+          <v:shape id="_x0000_s1172" type="#_x0000_t202" style="position:absolute;margin-left:104.9pt;margin-top:519.3pt;width:30.15pt;height:24.2pt;z-index:251641840;mso-width-relative:margin;mso-height-relative:margin" stroked="f">
+            <v:textbox style="mso-next-textbox:#_x0000_s1172">
+              <w:txbxContent>
+                <w:p>
+                  <w:r>
+                    <w:t>SI</w:t>
+                  </w:r>
+                </w:p>
+              </w:txbxContent>
+            </v:textbox>
+          </v:shape>
+        </w:pict>
+      </w:r>
+      <w:r>
+        <w:rPr>
+          <w:noProof/>
+          <w:lang w:eastAsia="it-IT"/>
+        </w:rPr>
+        <w:pict>
+          <v:group id="_x0000_s1169" style="position:absolute;margin-left:80.65pt;margin-top:120.15pt;width:121.9pt;height:416.75pt;z-index:251642865" coordorigin="3589,3436" coordsize="1596,4706">
+            <v:shape id="_x0000_s1170" type="#_x0000_t34" style="position:absolute;left:1860;top:5165;width:4706;height:1247;rotation:270;flip:x" o:connectortype="elbow" adj="-6,148267,-22081"/>
+            <v:shape id="_x0000_s1171" type="#_x0000_t32" style="position:absolute;left:3589;top:3439;width:1596;height:1" o:connectortype="straight">
+              <v:stroke endarrow="block"/>
+            </v:shape>
+          </v:group>
+        </w:pict>
+      </w:r>
+      <w:r>
+        <w:rPr>
+          <w:noProof/>
+          <w:lang w:eastAsia="it-IT"/>
+        </w:rPr>
+        <w:pict>
+          <v:shape id="_x0000_s1163" type="#_x0000_t202" style="position:absolute;margin-left:221.4pt;margin-top:413.75pt;width:30.15pt;height:24.2pt;z-index:251643890;mso-width-relative:margin;mso-height-relative:margin" stroked="f">
+            <v:textbox style="mso-next-textbox:#_x0000_s1163">
+              <w:txbxContent>
+                <w:p>
+                  <w:r>
+                    <w:t>SI</w:t>
+                  </w:r>
+                </w:p>
+              </w:txbxContent>
+            </v:textbox>
+          </v:shape>
+        </w:pict>
+      </w:r>
+      <w:r>
+        <w:rPr>
+          <w:noProof/>
+          <w:lang w:eastAsia="it-IT"/>
+        </w:rPr>
+        <w:pict>
+          <v:group id="_x0000_s1158" style="position:absolute;margin-left:123.65pt;margin-top:254.8pt;width:79.35pt;height:130.4pt;z-index:251645940" coordorigin="3589,3436" coordsize="1596,4706">
+            <v:shape id="_x0000_s1159" type="#_x0000_t34" style="position:absolute;left:1860;top:5165;width:4706;height:1247;rotation:270;flip:x" o:connectortype="elbow" adj="-6,148267,-22081"/>
+            <v:shape id="_x0000_s1160" type="#_x0000_t32" style="position:absolute;left:3589;top:3439;width:1596;height:1" o:connectortype="straight">
+              <v:stroke endarrow="block"/>
+            </v:shape>
+          </v:group>
+        </w:pict>
+      </w:r>
+      <w:r>
+        <w:rPr>
+          <w:noProof/>
+          <w:lang w:eastAsia="it-IT"/>
+        </w:rPr>
+        <w:pict>
+          <v:shape id="_x0000_s1157" type="#_x0000_t202" style="position:absolute;margin-left:126.75pt;margin-top:367.7pt;width:30.15pt;height:24.2pt;z-index:251644915;mso-width-relative:margin;mso-height-relative:margin" stroked="f">
+            <v:textbox style="mso-next-textbox:#_x0000_s1157">
+              <w:txbxContent>
+                <w:p>
+                  <w:r>
+                    <w:t>NO</w:t>
+                  </w:r>
+                </w:p>
+              </w:txbxContent>
+            </v:textbox>
+          </v:shape>
+        </w:pict>
+      </w:r>
+      <w:r>
+        <w:rPr>
+          <w:noProof/>
+          <w:lang w:eastAsia="it-IT"/>
+        </w:rPr>
+        <w:pict>
+          <v:shape id="_x0000_s1165" type="#_x0000_t4" style="position:absolute;margin-left:138.65pt;margin-top:493.75pt;width:172.55pt;height:86.95pt;z-index:251738112">
+            <v:textbox>
+              <w:txbxContent>
+                <w:p>
+                  <w:pPr>
+                    <w:spacing w:after="0"/>
+                    <w:jc w:val="center"/>
+                  </w:pPr>
+                  <w:r>
+                    <w:t>VUOI AGGIUNGERE UN ALTRO ARTICOLO</w:t>
+                  </w:r>
+                </w:p>
+              </w:txbxContent>
+            </v:textbox>
+          </v:shape>
+        </w:pict>
+      </w:r>
+      <w:r>
+        <w:rPr>
+          <w:noProof/>
+          <w:lang w:eastAsia="it-IT"/>
+        </w:rPr>
+        <w:pict>
+          <v:shape id="_x0000_s1164" type="#_x0000_t32" style="position:absolute;margin-left:224.7pt;margin-top:474.45pt;width:.3pt;height:19.85pt;z-index:251737088" o:connectortype="straight">
+            <v:stroke endarrow="block"/>
+          </v:shape>
+        </w:pict>
+      </w:r>
+      <w:r>
+        <w:rPr>
+          <w:noProof/>
+          <w:lang w:eastAsia="it-IT"/>
+        </w:rPr>
+        <w:pict>
+          <v:roundrect id="_x0000_s1162" style="position:absolute;margin-left:179.2pt;margin-top:436.4pt;width:91.9pt;height:38.15pt;z-index:251736064" arcsize="10923f">
+            <v:textbox style="mso-next-textbox:#_x0000_s1162">
+              <w:txbxContent>
+                <w:p>
+                  <w:pPr>
+                    <w:spacing w:after="0"/>
+                    <w:jc w:val="center"/>
+                  </w:pPr>
+                  <w:r>
+                    <w:t>ARTICOLO AGGIUNTO</w:t>
+                  </w:r>
+                </w:p>
+              </w:txbxContent>
+            </v:textbox>
+          </v:roundrect>
+        </w:pict>
+      </w:r>
+      <w:r>
+        <w:rPr>
+          <w:noProof/>
+          <w:lang w:eastAsia="it-IT"/>
+        </w:rPr>
+        <w:pict>
+          <v:shape id="_x0000_s1161" type="#_x0000_t32" style="position:absolute;margin-left:224.7pt;margin-top:416.15pt;width:.3pt;height:19.85pt;z-index:251735040" o:connectortype="straight">
+            <v:stroke endarrow="block"/>
+          </v:shape>
+        </w:pict>
+      </w:r>
+      <w:r>
+        <w:rPr>
+          <w:noProof/>
+          <w:lang w:eastAsia="it-IT"/>
+        </w:rPr>
+        <w:pict>
+          <v:shape id="_x0000_s1156" type="#_x0000_t4" style="position:absolute;margin-left:157.25pt;margin-top:354.25pt;width:135.7pt;height:62.15pt;z-index:251734016">
+            <v:textbox>
+              <w:txbxContent>
+                <w:p>
+                  <w:pPr>
+                    <w:spacing w:after="0"/>
+                    <w:jc w:val="center"/>
+                  </w:pPr>
+                  <w:r>
+                    <w:t>E’ DISPONIBILE</w:t>
+                  </w:r>
+                </w:p>
+              </w:txbxContent>
+            </v:textbox>
+          </v:shape>
+        </w:pict>
+      </w:r>
+      <w:r>
+        <w:rPr>
+          <w:noProof/>
+          <w:lang w:eastAsia="it-IT"/>
+        </w:rPr>
+        <w:pict>
+          <v:shape id="_x0000_s1155" type="#_x0000_t32" style="position:absolute;margin-left:224.7pt;margin-top:334.3pt;width:.3pt;height:19.85pt;z-index:251732992" o:connectortype="straight">
+            <v:stroke endarrow="block"/>
+          </v:shape>
+        </w:pict>
+      </w:r>
+      <w:r>
+        <w:rPr>
+          <w:noProof/>
+          <w:lang w:eastAsia="it-IT"/>
+        </w:rPr>
+        <w:pict>
+          <v:roundrect id="_x0000_s1154" style="position:absolute;margin-left:178.6pt;margin-top:296.05pt;width:91.9pt;height:38.15pt;z-index:251731968" arcsize="10923f">
+            <v:textbox style="mso-next-textbox:#_x0000_s1154">
+              <w:txbxContent>
+                <w:p>
+                  <w:pPr>
+                    <w:spacing w:after="0"/>
+                    <w:jc w:val="center"/>
+                  </w:pPr>
+                  <w:r>
+                    <w:t>SELEZIONA QUANTITA’</w:t>
+                  </w:r>
+                </w:p>
+              </w:txbxContent>
+            </v:textbox>
+          </v:roundrect>
+        </w:pict>
+      </w:r>
+      <w:r>
+        <w:rPr>
+          <w:noProof/>
+          <w:lang w:eastAsia="it-IT"/>
+        </w:rPr>
+        <w:pict>
+          <v:shape id="_x0000_s1153" type="#_x0000_t32" style="position:absolute;margin-left:224.4pt;margin-top:276.1pt;width:.3pt;height:19.85pt;z-index:251730944" o:connectortype="straight">
+            <v:stroke endarrow="block"/>
+          </v:shape>
+        </w:pict>
+      </w:r>
+      <w:r>
+        <w:rPr>
+          <w:noProof/>
+          <w:lang w:eastAsia="it-IT"/>
+        </w:rPr>
+        <w:pict>
+          <v:shape id="_x0000_s1152" type="#_x0000_t4" style="position:absolute;margin-left:202.3pt;margin-top:232.95pt;width:44.1pt;height:44.1pt;z-index:251729920"/>
+        </w:pict>
+      </w:r>
+      <w:r>
+        <w:rPr>
+          <w:noProof/>
+          <w:lang w:eastAsia="it-IT"/>
+        </w:rPr>
+        <w:pict>
+          <v:shape id="_x0000_s1151" type="#_x0000_t32" style="position:absolute;margin-left:223.8pt;margin-top:213.7pt;width:.3pt;height:19.85pt;z-index:251728896" o:connectortype="straight">
+            <v:stroke endarrow="block"/>
+          </v:shape>
+        </w:pict>
+      </w:r>
+      <w:r>
+        <w:rPr>
+          <w:noProof/>
+          <w:lang w:eastAsia="it-IT"/>
+        </w:rPr>
+        <w:pict>
+          <v:roundrect id="_x0000_s1150" style="position:absolute;margin-left:178.1pt;margin-top:160.85pt;width:91.9pt;height:52.45pt;z-index:251727872" arcsize="10923f">
+            <v:textbox style="mso-next-textbox:#_x0000_s1150">
+              <w:txbxContent>
+                <w:p>
+                  <w:pPr>
+                    <w:spacing w:after="0"/>
+                    <w:jc w:val="center"/>
+                  </w:pPr>
+                  <w:r>
+                    <w:t>SELEZIONA ARTICOLO DAL CATALOGO</w:t>
+                  </w:r>
+                </w:p>
+              </w:txbxContent>
+            </v:textbox>
+          </v:roundrect>
+        </w:pict>
+      </w:r>
+      <w:r>
+        <w:rPr>
+          <w:noProof/>
+          <w:lang w:eastAsia="it-IT"/>
+        </w:rPr>
+        <w:pict>
+          <v:shape id="_x0000_s1149" type="#_x0000_t32" style="position:absolute;margin-left:223.8pt;margin-top:141.1pt;width:.3pt;height:19.85pt;z-index:251726848" o:connectortype="straight">
+            <v:stroke endarrow="block"/>
+          </v:shape>
+        </w:pict>
+      </w:r>
+      <w:r>
+        <w:rPr>
+          <w:noProof/>
+          <w:lang w:eastAsia="it-IT"/>
+        </w:rPr>
+        <w:pict>
+          <v:shape id="_x0000_s1148" type="#_x0000_t4" style="position:absolute;margin-left:201.7pt;margin-top:99pt;width:44pt;height:43pt;z-index:251725824"/>
+        </w:pict>
+      </w:r>
+      <w:r>
+        <w:rPr>
+          <w:noProof/>
+          <w:lang w:eastAsia="it-IT"/>
+        </w:rPr>
+        <w:pict>
+          <v:shape id="_x0000_s1147" type="#_x0000_t32" style="position:absolute;margin-left:223.2pt;margin-top:79.9pt;width:.3pt;height:19.85pt;z-index:251724800" o:connectortype="straight">
+            <v:stroke endarrow="block"/>
+          </v:shape>
+        </w:pict>
+      </w:r>
+      <w:r>
+        <w:rPr>
+          <w:noProof/>
+          <w:lang w:eastAsia="it-IT"/>
+        </w:rPr>
+        <w:pict>
+          <v:group id="_x0000_s1144" style="position:absolute;margin-left:174.5pt;margin-top:40.75pt;width:97.8pt;height:39.3pt;z-index:251723776" coordorigin="4855,2654" coordsize="1956,1099">
+            <v:rect id="_x0000_s1145" style="position:absolute;left:4855;top:2654;width:1956;height:1099">
+              <v:textbox style="mso-next-textbox:#_x0000_s1145">
+                <w:txbxContent>
+                  <w:p>
+                    <w:pPr>
+                      <w:spacing w:after="0"/>
+                      <w:jc w:val="center"/>
+                      <w:rPr>
+                        <w:sz w:val="12"/>
+                      </w:rPr>
+                    </w:pPr>
+                  </w:p>
+                  <w:p>
+                    <w:pPr>
+                      <w:spacing w:after="0"/>
+                      <w:jc w:val="center"/>
+                    </w:pPr>
+                    <w:r>
+                      <w:t xml:space="preserve">      CATALOGO</w:t>
+                    </w:r>
+                  </w:p>
+                </w:txbxContent>
+              </v:textbox>
+            </v:rect>
+            <v:shape id="_x0000_s1146" type="#_x0000_t5" style="position:absolute;left:4543;top:2966;width:1099;height:475;rotation:90" adj="10593"/>
+          </v:group>
+        </w:pict>
+      </w:r>
+      <w:r>
+        <w:rPr>
+          <w:noProof/>
+          <w:lang w:eastAsia="it-IT"/>
+        </w:rPr>
+        <w:pict>
+          <v:shape id="_x0000_s1143" type="#_x0000_t32" style="position:absolute;margin-left:222.9pt;margin-top:20.6pt;width:.3pt;height:19.85pt;z-index:251722752" o:connectortype="straight">
+            <v:stroke endarrow="block"/>
+          </v:shape>
+        </w:pict>
+      </w:r>
+      <w:r>
+        <w:rPr>
+          <w:noProof/>
+          <w:lang w:eastAsia="it-IT"/>
+        </w:rPr>
+        <w:pict>
+          <v:roundrect id="_x0000_s1142" style="position:absolute;margin-left:176.8pt;margin-top:-17.7pt;width:91.9pt;height:38.15pt;z-index:251721728" arcsize="10923f">
+            <v:textbox style="mso-next-textbox:#_x0000_s1142">
+              <w:txbxContent>
+                <w:p>
+                  <w:pPr>
+                    <w:spacing w:after="0"/>
+                    <w:jc w:val="center"/>
+                  </w:pPr>
+                  <w:r>
+                    <w:t>CREA</w:t>
+                  </w:r>
+                </w:p>
+                <w:p>
+                  <w:pPr>
+                    <w:spacing w:after="0"/>
+                    <w:jc w:val="center"/>
+                  </w:pPr>
+                  <w:r>
+                    <w:t>ORDINE</w:t>
+                  </w:r>
+                </w:p>
+              </w:txbxContent>
+            </v:textbox>
+          </v:roundrect>
+        </w:pict>
+      </w:r>
+      <w:r>
+        <w:rPr>
+          <w:noProof/>
+          <w:lang w:eastAsia="it-IT"/>
+        </w:rPr>
+        <w:pict>
+          <v:shape id="_x0000_s1141" type="#_x0000_t32" style="position:absolute;margin-left:222.6pt;margin-top:-37.6pt;width:.3pt;height:19.85pt;z-index:251720704" o:connectortype="straight">
+            <v:stroke endarrow="block"/>
+          </v:shape>
+        </w:pict>
+      </w:r>
+      <w:r>
+        <w:rPr>
+          <w:noProof/>
+          <w:lang w:eastAsia="it-IT"/>
+        </w:rPr>
+        <w:pict>
+          <v:oval id="_x0000_s1140" style="position:absolute;margin-left:212.35pt;margin-top:-58pt;width:20.4pt;height:20.4pt;z-index:251719680" fillcolor="black [3213]"/>
+        </w:pict>
+      </w:r>
+    </w:p>
+    <w:p/>
+    <w:p/>
+    <w:p/>
+    <w:p/>
+    <w:p/>
+    <w:p/>
+    <w:p/>
+    <w:p/>
+    <w:p/>
+    <w:p/>
+    <w:p/>
+    <w:p/>
+    <w:p/>
+    <w:p/>
+    <w:p/>
+    <w:p/>
+    <w:p/>
+    <w:p/>
+    <w:p/>
+    <w:p/>
+    <w:p/>
+    <w:p/>
+    <w:p/>
+    <w:p/>
+    <w:p/>
+    <w:p/>
+    <w:p/>
+    <w:p/>
+    <w:p>
+      <w:pPr>
+        <w:tabs>
+          <w:tab w:val="left" w:pos="8064"/>
+        </w:tabs>
+      </w:pPr>
+      <w:r>
+        <w:tab/>
+      </w:r>
+    </w:p>
+    <w:p>
+      <w:r>
+        <w:br w:type="page"/>
+      </w:r>
+    </w:p>
+    <w:p>
+      <w:pPr>
+        <w:tabs>
+          <w:tab w:val="left" w:pos="8064"/>
+        </w:tabs>
+      </w:pPr>
+      <w:r>
+        <w:rPr>
+          <w:noProof/>
+          <w:lang w:eastAsia="it-IT"/>
+        </w:rPr>
+        <w:lastRenderedPageBreak/>
+        <w:pict>
+          <v:shape id="_x0000_s1230" type="#_x0000_t202" style="position:absolute;margin-left:283.05pt;margin-top:108.85pt;width:30.15pt;height:24.2pt;z-index:251630566;mso-width-relative:margin;mso-height-relative:margin" stroked="f">
+            <v:textbox style="mso-next-textbox:#_x0000_s1230">
+              <w:txbxContent>
+                <w:p>
+                  <w:r>
+                    <w:t>NO</w:t>
+                  </w:r>
+                </w:p>
+              </w:txbxContent>
+            </v:textbox>
+          </v:shape>
+        </w:pict>
+      </w:r>
+      <w:r>
+        <w:rPr>
+          <w:noProof/>
+          <w:lang w:eastAsia="it-IT"/>
+        </w:rPr>
+        <w:pict>
+          <v:group id="_x0000_s1229" style="position:absolute;margin-left:251.25pt;margin-top:124.95pt;width:113.4pt;height:510.25pt;z-index:251631591" coordorigin="6699,3916" coordsize="1913,8731">
+            <v:shape id="_x0000_s1226" type="#_x0000_t34" style="position:absolute;left:3290;top:7325;width:8731;height:1913;rotation:90;flip:x" o:connectortype="elbow" adj="45,46700,-19449"/>
+            <v:shape id="_x0000_s1227" type="#_x0000_t32" style="position:absolute;left:6737;top:12647;width:1871;height:0;flip:x" o:connectortype="straight">
+              <v:stroke endarrow="block"/>
+            </v:shape>
+          </v:group>
+        </w:pict>
+      </w:r>
+      <w:r>
+        <w:rPr>
+          <w:noProof/>
+          <w:lang w:eastAsia="it-IT"/>
+        </w:rPr>
+        <w:pict>
+          <v:shape id="_x0000_s1225" type="#_x0000_t202" style="position:absolute;margin-left:96.45pt;margin-top:545.55pt;width:30.15pt;height:24.2pt;z-index:251632616;mso-width-relative:margin;mso-height-relative:margin" stroked="f">
+            <v:textbox style="mso-next-textbox:#_x0000_s1225">
+              <w:txbxContent>
+                <w:p>
+                  <w:r>
+                    <w:t>SI</w:t>
+                  </w:r>
+                </w:p>
+              </w:txbxContent>
+            </v:textbox>
+          </v:shape>
+        </w:pict>
+      </w:r>
+      <w:r>
+        <w:rPr>
+          <w:noProof/>
+          <w:lang w:eastAsia="it-IT"/>
+        </w:rPr>
+        <w:pict>
+          <v:group id="_x0000_s1222" style="position:absolute;margin-left:59.25pt;margin-top:9.85pt;width:150.25pt;height:552.75pt;z-index:251633641" coordorigin="3589,3436" coordsize="1596,4706">
+            <v:shape id="_x0000_s1223" type="#_x0000_t34" style="position:absolute;left:1860;top:5165;width:4706;height:1247;rotation:270;flip:x" o:connectortype="elbow" adj="-6,148267,-22081"/>
+            <v:shape id="_x0000_s1224" type="#_x0000_t32" style="position:absolute;left:3589;top:3439;width:1596;height:1" o:connectortype="straight">
+              <v:stroke endarrow="block"/>
+            </v:shape>
+          </v:group>
+        </w:pict>
+      </w:r>
+      <w:r>
+        <w:rPr>
+          <w:noProof/>
+          <w:lang w:eastAsia="it-IT"/>
+        </w:rPr>
+        <w:pict>
+          <v:group id="_x0000_s1219" style="position:absolute;margin-left:217.15pt;margin-top:676.95pt;width:29.55pt;height:29.55pt;z-index:251767808" coordorigin="4922,6947" coordsize="591,591">
+            <v:oval id="_x0000_s1220" style="position:absolute;left:4922;top:6947;width:591;height:591"/>
+            <v:oval id="_x0000_s1221" style="position:absolute;left:5083;top:7114;width:258;height:258" fillcolor="black [3213]"/>
+          </v:group>
+        </w:pict>
+      </w:r>
+      <w:r>
+        <w:rPr>
+          <w:noProof/>
+          <w:lang w:eastAsia="it-IT"/>
+        </w:rPr>
+        <w:pict>
+          <v:shape id="_x0000_s1218" type="#_x0000_t202" style="position:absolute;margin-left:227.5pt;margin-top:591.95pt;width:30.15pt;height:24.2pt;z-index:251634666;mso-width-relative:margin;mso-height-relative:margin" stroked="f">
+            <v:textbox style="mso-next-textbox:#_x0000_s1218">
+              <w:txbxContent>
+                <w:p>
+                  <w:r>
+                    <w:t>NO</w:t>
+                  </w:r>
+                </w:p>
+              </w:txbxContent>
+            </v:textbox>
+          </v:shape>
+        </w:pict>
+      </w:r>
+      <w:r>
+        <w:rPr>
+          <w:noProof/>
+          <w:lang w:eastAsia="it-IT"/>
+        </w:rPr>
+        <w:pict>
+          <v:shape id="_x0000_s1204" type="#_x0000_t202" style="position:absolute;margin-left:111.55pt;margin-top:408.35pt;width:30.15pt;height:24.2pt;z-index:251637740;mso-width-relative:margin;mso-height-relative:margin" stroked="f">
+            <v:textbox style="mso-next-textbox:#_x0000_s1204">
+              <w:txbxContent>
+                <w:p>
+                  <w:r>
+                    <w:t>NO</w:t>
+                  </w:r>
+                </w:p>
+              </w:txbxContent>
+            </v:textbox>
+          </v:shape>
+        </w:pict>
+      </w:r>
+      <w:r>
+        <w:rPr>
+          <w:noProof/>
+          <w:lang w:eastAsia="it-IT"/>
+        </w:rPr>
+        <w:pict>
+          <v:group id="_x0000_s1205" style="position:absolute;margin-left:105.5pt;margin-top:297.6pt;width:104.9pt;height:127.55pt;z-index:251638765" coordorigin="3589,3436" coordsize="1596,4706">
+            <v:shape id="_x0000_s1206" type="#_x0000_t34" style="position:absolute;left:1860;top:5165;width:4706;height:1247;rotation:270;flip:x" o:connectortype="elbow" adj="-6,148267,-22081"/>
+            <v:shape id="_x0000_s1207" type="#_x0000_t32" style="position:absolute;left:3589;top:3439;width:1596;height:1" o:connectortype="straight">
+              <v:stroke endarrow="block"/>
+            </v:shape>
+          </v:group>
+        </w:pict>
+      </w:r>
+      <w:r>
+        <w:rPr>
+          <w:noProof/>
+          <w:lang w:eastAsia="it-IT"/>
+        </w:rPr>
+        <w:pict>
+          <v:shape id="_x0000_s1217" type="#_x0000_t32" style="position:absolute;margin-left:231.35pt;margin-top:657.1pt;width:.3pt;height:19.85pt;z-index:251766784" o:connectortype="straight">
+            <v:stroke endarrow="block"/>
+          </v:shape>
+        </w:pict>
+      </w:r>
+      <w:r>
+        <w:rPr>
+          <w:noProof/>
+          <w:lang w:eastAsia="it-IT"/>
+        </w:rPr>
+        <w:pict>
+          <v:shape id="_x0000_s1214" type="#_x0000_t4" style="position:absolute;margin-left:137.05pt;margin-top:531.75pt;width:187.95pt;height:62pt;z-index:251763712">
+            <v:textbox style="mso-next-textbox:#_x0000_s1214">
+              <w:txbxContent>
+                <w:p>
+                  <w:pPr>
+                    <w:spacing w:after="0"/>
+                    <w:jc w:val="center"/>
+                  </w:pPr>
+                  <w:r>
+                    <w:t>VUOI REGISTRARE ALTRE USCITE</w:t>
+                  </w:r>
+                </w:p>
+              </w:txbxContent>
+            </v:textbox>
+          </v:shape>
+        </w:pict>
+      </w:r>
+      <w:r>
+        <w:rPr>
+          <w:noProof/>
+          <w:lang w:eastAsia="it-IT"/>
+        </w:rPr>
+        <w:pict>
+          <v:shape id="_x0000_s1216" type="#_x0000_t4" style="position:absolute;margin-left:209.55pt;margin-top:613pt;width:44.1pt;height:44.1pt;z-index:251765760"/>
+        </w:pict>
+      </w:r>
+      <w:r>
+        <w:rPr>
+          <w:noProof/>
+          <w:lang w:eastAsia="it-IT"/>
+        </w:rPr>
+        <w:pict>
+          <v:shape id="_x0000_s1215" type="#_x0000_t32" style="position:absolute;margin-left:231.05pt;margin-top:593.75pt;width:.3pt;height:19.85pt;z-index:251764736" o:connectortype="straight">
+            <v:stroke endarrow="block"/>
+          </v:shape>
+        </w:pict>
+      </w:r>
+      <w:r>
+        <w:rPr>
+          <w:noProof/>
+          <w:lang w:eastAsia="it-IT"/>
+        </w:rPr>
+        <w:pict>
+          <v:shape id="_x0000_s1213" type="#_x0000_t32" style="position:absolute;margin-left:231.3pt;margin-top:512.2pt;width:.3pt;height:19.85pt;z-index:251762688" o:connectortype="straight">
+            <v:stroke endarrow="block"/>
+          </v:shape>
+        </w:pict>
+      </w:r>
+      <w:r>
+        <w:rPr>
+          <w:noProof/>
+          <w:lang w:eastAsia="it-IT"/>
+        </w:rPr>
+        <w:pict>
+          <v:group id="_x0000_s1210" style="position:absolute;margin-left:182.35pt;margin-top:475.8pt;width:97.8pt;height:36.3pt;z-index:251761664" coordorigin="4855,2654" coordsize="1956,1099">
+            <v:rect id="_x0000_s1211" style="position:absolute;left:4855;top:2654;width:1956;height:1099">
+              <v:textbox style="mso-next-textbox:#_x0000_s1211">
+                <w:txbxContent>
+                  <w:p>
+                    <w:pPr>
+                      <w:spacing w:after="0"/>
+                      <w:jc w:val="center"/>
+                    </w:pPr>
+                    <w:r>
+                      <w:t xml:space="preserve">   SALVA SU </w:t>
+                    </w:r>
+                  </w:p>
+                  <w:p>
+                    <w:pPr>
+                      <w:spacing w:after="0"/>
+                      <w:jc w:val="center"/>
+                    </w:pPr>
+                    <w:r>
+                      <w:t xml:space="preserve">    DB USCITA</w:t>
+                    </w:r>
+                  </w:p>
+                </w:txbxContent>
+              </v:textbox>
+            </v:rect>
+            <v:shape id="_x0000_s1212" type="#_x0000_t5" style="position:absolute;left:4543;top:2966;width:1099;height:475;rotation:90" adj="10593"/>
+          </v:group>
+        </w:pict>
+      </w:r>
+      <w:r>
+        <w:rPr>
+          <w:noProof/>
+          <w:lang w:eastAsia="it-IT"/>
+        </w:rPr>
+        <w:pict>
+          <v:shape id="_x0000_s1208" type="#_x0000_t202" style="position:absolute;margin-left:228.3pt;margin-top:451.6pt;width:30.15pt;height:24.2pt;z-index:251635691;mso-width-relative:margin;mso-height-relative:margin" stroked="f">
+            <v:textbox style="mso-next-textbox:#_x0000_s1208">
+              <w:txbxContent>
+                <w:p>
+                  <w:r>
+                    <w:t>SI</w:t>
+                  </w:r>
+                </w:p>
+              </w:txbxContent>
+            </v:textbox>
+          </v:shape>
+        </w:pict>
+      </w:r>
+      <w:r>
+        <w:rPr>
+          <w:noProof/>
+          <w:lang w:eastAsia="it-IT"/>
+        </w:rPr>
+        <w:pict>
+          <v:shape id="_x0000_s1209" type="#_x0000_t32" style="position:absolute;margin-left:231pt;margin-top:455.35pt;width:.3pt;height:19.85pt;z-index:251636715" o:connectortype="straight">
+            <v:stroke endarrow="block"/>
+          </v:shape>
+        </w:pict>
+      </w:r>
+      <w:r>
+        <w:rPr>
+          <w:noProof/>
+          <w:lang w:eastAsia="it-IT"/>
+        </w:rPr>
+        <w:pict>
+          <v:shape id="_x0000_s1203" type="#_x0000_t4" style="position:absolute;margin-left:134.65pt;margin-top:395.35pt;width:193.1pt;height:60.2pt;z-index:251760640">
+            <v:textbox style="mso-next-textbox:#_x0000_s1203">
+              <w:txbxContent>
+                <w:p>
+                  <w:pPr>
+                    <w:spacing w:after="0"/>
+                    <w:jc w:val="center"/>
+                  </w:pPr>
+                  <w:r>
+                    <w:t>HAI AGGIUNTO TUTTI GLI ARTICOLI</w:t>
+                  </w:r>
+                </w:p>
+              </w:txbxContent>
+            </v:textbox>
+          </v:shape>
+        </w:pict>
+      </w:r>
+      <w:r>
+        <w:rPr>
+          <w:noProof/>
+          <w:lang w:eastAsia="it-IT"/>
+        </w:rPr>
+        <w:pict>
+          <v:shape id="_x0000_s1202" type="#_x0000_t32" style="position:absolute;margin-left:231.05pt;margin-top:376.1pt;width:.3pt;height:19.85pt;z-index:251759616" o:connectortype="straight">
+            <v:stroke endarrow="block"/>
+          </v:shape>
+        </w:pict>
+      </w:r>
+      <w:r>
+        <w:rPr>
+          <w:noProof/>
+          <w:lang w:eastAsia="it-IT"/>
+        </w:rPr>
+        <w:pict>
+          <v:roundrect id="_x0000_s1201" style="position:absolute;margin-left:167.95pt;margin-top:339.95pt;width:126.7pt;height:35.9pt;z-index:251758592" arcsize="10923f">
+            <v:textbox style="mso-next-textbox:#_x0000_s1201">
+              <w:txbxContent>
+                <w:p>
+                  <w:pPr>
+                    <w:spacing w:after="0"/>
+                    <w:jc w:val="center"/>
+                  </w:pPr>
+                  <w:r>
+                    <w:t>SELEZIONA ARTICOLO IN MAGAZZINO</w:t>
+                  </w:r>
+                </w:p>
+              </w:txbxContent>
+            </v:textbox>
+          </v:roundrect>
+        </w:pict>
+      </w:r>
+      <w:r>
+        <w:rPr>
+          <w:noProof/>
+          <w:lang w:eastAsia="it-IT"/>
+        </w:rPr>
+        <w:pict>
+          <v:shape id="_x0000_s1198" type="#_x0000_t32" style="position:absolute;margin-left:231.05pt;margin-top:257.15pt;width:.3pt;height:19.85pt;z-index:251755520" o:connectortype="straight">
+            <v:stroke endarrow="block"/>
+          </v:shape>
+        </w:pict>
+      </w:r>
+      <w:r>
+        <w:rPr>
+          <w:noProof/>
+          <w:lang w:eastAsia="it-IT"/>
+        </w:rPr>
+        <w:pict>
+          <v:shape id="_x0000_s1200" type="#_x0000_t32" style="position:absolute;margin-left:231.35pt;margin-top:320.5pt;width:.3pt;height:19.85pt;z-index:251757568" o:connectortype="straight">
+            <v:stroke endarrow="block"/>
+          </v:shape>
+        </w:pict>
+      </w:r>
+      <w:r>
+        <w:rPr>
+          <w:noProof/>
+          <w:lang w:eastAsia="it-IT"/>
+        </w:rPr>
+        <w:pict>
+          <v:shape id="_x0000_s1199" type="#_x0000_t4" style="position:absolute;margin-left:209.55pt;margin-top:276.4pt;width:44.1pt;height:44.1pt;z-index:251756544"/>
+        </w:pict>
+      </w:r>
+      <w:r>
+        <w:rPr>
+          <w:noProof/>
+          <w:lang w:eastAsia="it-IT"/>
+        </w:rPr>
+        <w:pict>
+          <v:group id="_x0000_s1195" style="position:absolute;margin-left:169.55pt;margin-top:220.3pt;width:125.7pt;height:36.9pt;z-index:251754496" coordorigin="4855,2654" coordsize="1956,1099">
+            <v:rect id="_x0000_s1196" style="position:absolute;left:4855;top:2654;width:1956;height:1099">
+              <v:textbox style="mso-next-textbox:#_x0000_s1196">
+                <w:txbxContent>
+                  <w:p>
+                    <w:pPr>
+                      <w:spacing w:after="0"/>
+                      <w:jc w:val="center"/>
+                    </w:pPr>
+                    <w:r>
+                      <w:t xml:space="preserve">       LISTA ARTICOLI IN       </w:t>
+                    </w:r>
+                  </w:p>
+                  <w:p>
+                    <w:pPr>
+                      <w:spacing w:after="0"/>
+                      <w:jc w:val="center"/>
+                    </w:pPr>
+                    <w:r>
+                      <w:t xml:space="preserve">      MAGAZZINO</w:t>
+                    </w:r>
+                  </w:p>
+                </w:txbxContent>
+              </v:textbox>
+            </v:rect>
+            <v:shape id="_x0000_s1197" type="#_x0000_t5" style="position:absolute;left:4543;top:2966;width:1099;height:475;rotation:90" adj="10593"/>
+          </v:group>
+        </w:pict>
+      </w:r>
+      <w:r>
+        <w:rPr>
+          <w:noProof/>
+          <w:lang w:eastAsia="it-IT"/>
+        </w:rPr>
+        <w:pict>
+          <v:shape id="_x0000_s1191" type="#_x0000_t32" style="position:absolute;margin-left:231.95pt;margin-top:200.4pt;width:.3pt;height:19.85pt;z-index:251752448" o:connectortype="straight">
+            <v:stroke endarrow="block"/>
+          </v:shape>
+        </w:pict>
+      </w:r>
+      <w:r>
+        <w:rPr>
+          <w:noProof/>
+          <w:lang w:eastAsia="it-IT"/>
+        </w:rPr>
+        <w:pict>
+          <v:roundrect id="_x0000_s1190" style="position:absolute;margin-left:177.55pt;margin-top:175.35pt;width:107pt;height:25.15pt;z-index:251751424" arcsize="10923f">
+            <v:textbox style="mso-next-textbox:#_x0000_s1190">
+              <w:txbxContent>
+                <w:p>
+                  <w:pPr>
+                    <w:spacing w:after="0"/>
+                    <w:jc w:val="center"/>
+                  </w:pPr>
+                  <w:r>
+                    <w:t xml:space="preserve">SELEZIONA </w:t>
+                  </w:r>
+                  <w:r>
+                    <w:t>ORDINE</w:t>
+                  </w:r>
+                </w:p>
+              </w:txbxContent>
+            </v:textbox>
+          </v:roundrect>
+        </w:pict>
+      </w:r>
+      <w:r>
+        <w:rPr>
+          <w:noProof/>
+          <w:lang w:eastAsia="it-IT"/>
+        </w:rPr>
+        <w:pict>
+          <v:shape id="_x0000_s1188" type="#_x0000_t32" style="position:absolute;margin-left:231.35pt;margin-top:155.4pt;width:.3pt;height:19.85pt;z-index:251750400" o:connectortype="straight">
+            <v:stroke endarrow="block"/>
+          </v:shape>
+        </w:pict>
+      </w:r>
+      <w:r>
+        <w:rPr>
+          <w:noProof/>
+          <w:lang w:eastAsia="it-IT"/>
+        </w:rPr>
+        <w:pict>
+          <v:shape id="_x0000_s1189" type="#_x0000_t202" style="position:absolute;margin-left:228.65pt;margin-top:153.45pt;width:30.15pt;height:24.2pt;z-index:251639790;mso-width-relative:margin;mso-height-relative:margin" stroked="f">
+            <v:textbox style="mso-next-textbox:#_x0000_s1189">
+              <w:txbxContent>
+                <w:p>
+                  <w:r>
+                    <w:t>SI</w:t>
+                  </w:r>
+                </w:p>
+              </w:txbxContent>
+            </v:textbox>
+          </v:shape>
+        </w:pict>
+      </w:r>
+      <w:r>
+        <w:rPr>
+          <w:noProof/>
+          <w:lang w:eastAsia="it-IT"/>
+        </w:rPr>
+        <w:pict>
+          <v:shape id="_x0000_s1187" type="#_x0000_t4" style="position:absolute;margin-left:183.85pt;margin-top:96.45pt;width:95.6pt;height:59.25pt;z-index:251749376">
+            <v:textbox style="mso-next-textbox:#_x0000_s1187">
+              <w:txbxContent>
+                <w:p>
+                  <w:pPr>
+                    <w:spacing w:after="0"/>
+                    <w:jc w:val="center"/>
+                  </w:pPr>
+                  <w:proofErr w:type="spellStart"/>
+                  <w:r>
+                    <w:t>CI</w:t>
+                  </w:r>
+                  <w:proofErr w:type="spellEnd"/>
+                  <w:r>
+                    <w:t xml:space="preserve"> SONO ORDINI</w:t>
+                  </w:r>
+                </w:p>
+              </w:txbxContent>
+            </v:textbox>
+          </v:shape>
+        </w:pict>
+      </w:r>
+      <w:r>
+        <w:rPr>
+          <w:noProof/>
+          <w:lang w:eastAsia="it-IT"/>
+        </w:rPr>
+        <w:pict>
+          <v:shape id="_x0000_s1185" type="#_x0000_t32" style="position:absolute;margin-left:231.05pt;margin-top:76.6pt;width:.3pt;height:19.85pt;z-index:251748352" o:connectortype="straight">
+            <v:stroke endarrow="block"/>
+          </v:shape>
+        </w:pict>
+      </w:r>
+      <w:r>
+        <w:rPr>
+          <w:noProof/>
+          <w:lang w:eastAsia="it-IT"/>
+        </w:rPr>
+        <w:pict>
+          <v:group id="_x0000_s1192" style="position:absolute;margin-left:181.65pt;margin-top:52.95pt;width:97.8pt;height:23.15pt;z-index:251753472" coordorigin="4855,2654" coordsize="1956,1099">
+            <v:rect id="_x0000_s1193" style="position:absolute;left:4855;top:2654;width:1956;height:1099">
+              <v:textbox style="mso-next-textbox:#_x0000_s1193">
+                <w:txbxContent>
+                  <w:p>
+                    <w:pPr>
+                      <w:spacing w:after="0"/>
+                      <w:jc w:val="center"/>
+                    </w:pPr>
+                    <w:r>
+                      <w:t xml:space="preserve">         </w:t>
+                    </w:r>
+                    <w:r>
+                      <w:t>LISTA</w:t>
+                    </w:r>
+                    <w:r>
+                      <w:t xml:space="preserve"> </w:t>
+                    </w:r>
+                    <w:r>
+                      <w:t>ORDINI</w:t>
+                    </w:r>
+                  </w:p>
+                </w:txbxContent>
+              </v:textbox>
+            </v:rect>
+            <v:shape id="_x0000_s1194" type="#_x0000_t5" style="position:absolute;left:4543;top:2966;width:1099;height:475;rotation:90" adj="10593"/>
+          </v:group>
+        </w:pict>
+      </w:r>
+      <w:r>
+        <w:rPr>
+          <w:noProof/>
+          <w:lang w:eastAsia="it-IT"/>
+        </w:rPr>
+        <w:pict>
+          <v:shape id="_x0000_s1183" type="#_x0000_t32" style="position:absolute;margin-left:230.75pt;margin-top:33.1pt;width:.3pt;height:19.85pt;z-index:251746304" o:connectortype="straight">
+            <v:stroke endarrow="block"/>
+          </v:shape>
+        </w:pict>
+      </w:r>
+      <w:r>
+        <w:rPr>
+          <w:noProof/>
+          <w:lang w:eastAsia="it-IT"/>
+        </w:rPr>
+        <w:pict>
+          <v:shape id="_x0000_s1182" type="#_x0000_t4" style="position:absolute;margin-left:208.95pt;margin-top:-11pt;width:44.1pt;height:44.1pt;z-index:251745280"/>
+        </w:pict>
+      </w:r>
+      <w:r>
+        <w:rPr>
+          <w:noProof/>
+          <w:lang w:eastAsia="it-IT"/>
+        </w:rPr>
+        <w:pict>
+          <v:shape id="_x0000_s1181" type="#_x0000_t32" style="position:absolute;margin-left:230.45pt;margin-top:-30.25pt;width:.3pt;height:19.85pt;z-index:251744256" o:connectortype="straight">
+            <v:stroke endarrow="block"/>
+          </v:shape>
+        </w:pict>
+      </w:r>
+      <w:r>
+        <w:rPr>
+          <w:noProof/>
+          <w:lang w:eastAsia="it-IT"/>
+        </w:rPr>
+        <w:pict>
+          <v:oval id="_x0000_s1180" style="position:absolute;margin-left:220.3pt;margin-top:-51.2pt;width:20.4pt;height:20.4pt;z-index:251743232" fillcolor="black [3213]"/>
         </w:pict>
       </w:r>
     </w:p>
@@ -1366,7 +2790,7 @@
 </file>
 
 <file path=customXml/itemProps1.xml><?xml version="1.0" encoding="utf-8"?>
-<ds:datastoreItem xmlns:ds="http://schemas.openxmlformats.org/officeDocument/2006/customXml" ds:itemID="{B522B05B-E774-4BC4-951E-ABD3BB540DAF}">
+<ds:datastoreItem xmlns:ds="http://schemas.openxmlformats.org/officeDocument/2006/customXml" ds:itemID="{DDBC9290-AA3E-4146-ADE0-3114CAF52839}">
   <ds:schemaRefs>
     <ds:schemaRef ds:uri="http://schemas.openxmlformats.org/officeDocument/2006/bibliography"/>
   </ds:schemaRefs>

</xml_diff>

<commit_message>
Sistemati gli activity diagrams Sistemata la relazione
</commit_message>
<xml_diff>
--- a/docs/Activity Diagrams.docx
+++ b/docs/Activity Diagrams.docx
@@ -728,9 +728,6 @@
         </w:pict>
       </w:r>
       <w:r>
-        <w:br w:type="page"/>
-      </w:r>
-      <w:r>
         <w:rPr>
           <w:noProof/>
           <w:lang w:eastAsia="it-IT"/>
@@ -769,12 +766,6 @@
         </w:pict>
       </w:r>
     </w:p>
-    <w:p/>
-    <w:p/>
-    <w:p/>
-    <w:p/>
-    <w:p/>
-    <w:p/>
     <w:p/>
     <w:p/>
     <w:p/>
@@ -2245,276 +2236,6 @@
         </w:rPr>
         <w:lastRenderedPageBreak/>
         <w:pict>
-          <v:shape id="_x0000_s1254" type="#_x0000_t202" style="position:absolute;margin-left:117.55pt;margin-top:451.15pt;width:30.15pt;height:24.2pt;z-index:251626466;mso-width-relative:margin;mso-height-relative:margin" stroked="f">
-            <v:textbox style="mso-next-textbox:#_x0000_s1254">
-              <w:txbxContent>
-                <w:p>
-                  <w:r>
-                    <w:t>SI</w:t>
-                  </w:r>
-                </w:p>
-              </w:txbxContent>
-            </v:textbox>
-          </v:shape>
-        </w:pict>
-      </w:r>
-      <w:r>
-        <w:rPr>
-          <w:noProof/>
-          <w:lang w:eastAsia="it-IT"/>
-        </w:rPr>
-        <w:pict>
-          <v:group id="_x0000_s1255" style="position:absolute;margin-left:106.25pt;margin-top:219.95pt;width:79.35pt;height:249.45pt;z-index:251627491" coordorigin="3589,3436" coordsize="1596,4706">
-            <v:shape id="_x0000_s1256" type="#_x0000_t34" style="position:absolute;left:1860;top:5165;width:4706;height:1247;rotation:270;flip:x" o:connectortype="elbow" adj="-6,148267,-22081"/>
-            <v:shape id="_x0000_s1257" type="#_x0000_t32" style="position:absolute;left:3589;top:3439;width:1596;height:1" o:connectortype="straight">
-              <v:stroke endarrow="block"/>
-            </v:shape>
-          </v:group>
-        </w:pict>
-      </w:r>
-      <w:r>
-        <w:rPr>
-          <w:noProof/>
-          <w:lang w:eastAsia="it-IT"/>
-        </w:rPr>
-        <w:pict>
-          <v:group id="_x0000_s1251" style="position:absolute;margin-left:200.55pt;margin-top:540.25pt;width:29.55pt;height:29.55pt;z-index:251783168" coordorigin="4922,6947" coordsize="591,591">
-            <v:oval id="_x0000_s1252" style="position:absolute;left:4922;top:6947;width:591;height:591"/>
-            <v:oval id="_x0000_s1253" style="position:absolute;left:5083;top:7114;width:258;height:258" fillcolor="black [3213]"/>
-          </v:group>
-        </w:pict>
-      </w:r>
-      <w:r>
-        <w:rPr>
-          <w:noProof/>
-          <w:lang w:eastAsia="it-IT"/>
-        </w:rPr>
-        <w:pict>
-          <v:shape id="_x0000_s1250" type="#_x0000_t202" style="position:absolute;margin-left:212.2pt;margin-top:513.15pt;width:30.15pt;height:24.2pt;z-index:251628516;mso-width-relative:margin;mso-height-relative:margin" stroked="f">
-            <v:textbox style="mso-next-textbox:#_x0000_s1250">
-              <w:txbxContent>
-                <w:p>
-                  <w:r>
-                    <w:t>NO</w:t>
-                  </w:r>
-                </w:p>
-              </w:txbxContent>
-            </v:textbox>
-          </v:shape>
-        </w:pict>
-      </w:r>
-      <w:r>
-        <w:rPr>
-          <w:noProof/>
-          <w:lang w:eastAsia="it-IT"/>
-        </w:rPr>
-        <w:pict>
-          <v:shape id="_x0000_s1249" type="#_x0000_t32" style="position:absolute;margin-left:215.4pt;margin-top:511.5pt;width:.3pt;height:28.35pt;z-index:251782144" o:connectortype="straight">
-            <v:stroke endarrow="block"/>
-          </v:shape>
-        </w:pict>
-      </w:r>
-      <w:r>
-        <w:rPr>
-          <w:noProof/>
-          <w:lang w:eastAsia="it-IT"/>
-        </w:rPr>
-        <w:pict>
-          <v:shape id="_x0000_s1248" type="#_x0000_t4" style="position:absolute;margin-left:146.75pt;margin-top:425.45pt;width:136.8pt;height:87pt;z-index:251781120">
-            <v:textbox>
-              <w:txbxContent>
-                <w:p>
-                  <w:pPr>
-                    <w:spacing w:after="0"/>
-                    <w:jc w:val="center"/>
-                  </w:pPr>
-                  <w:r>
-                    <w:t>VUOI CONSULTARE ALTRO</w:t>
-                  </w:r>
-                </w:p>
-              </w:txbxContent>
-            </v:textbox>
-          </v:shape>
-        </w:pict>
-      </w:r>
-      <w:r>
-        <w:rPr>
-          <w:noProof/>
-          <w:lang w:eastAsia="it-IT"/>
-        </w:rPr>
-        <w:pict>
-          <v:shape id="_x0000_s1247" type="#_x0000_t32" style="position:absolute;margin-left:215pt;margin-top:397.1pt;width:.3pt;height:28.35pt;z-index:251780096" o:connectortype="straight">
-            <v:stroke endarrow="block"/>
-          </v:shape>
-        </w:pict>
-      </w:r>
-      <w:r>
-        <w:rPr>
-          <w:noProof/>
-          <w:lang w:eastAsia="it-IT"/>
-        </w:rPr>
-        <w:pict>
-          <v:roundrect id="_x0000_s1246" style="position:absolute;margin-left:161.3pt;margin-top:359.65pt;width:107pt;height:37.35pt;z-index:251779072" arcsize="10923f">
-            <v:textbox style="mso-next-textbox:#_x0000_s1246">
-              <w:txbxContent>
-                <w:p>
-                  <w:pPr>
-                    <w:spacing w:after="0"/>
-                    <w:jc w:val="center"/>
-                  </w:pPr>
-                  <w:r>
-                    <w:t xml:space="preserve">DETTAGLI </w:t>
-                  </w:r>
-                </w:p>
-                <w:p>
-                  <w:pPr>
-                    <w:spacing w:after="0"/>
-                    <w:jc w:val="center"/>
-                  </w:pPr>
-                  <w:r>
-                    <w:t>ORDINI</w:t>
-                  </w:r>
-                </w:p>
-              </w:txbxContent>
-            </v:textbox>
-          </v:roundrect>
-        </w:pict>
-      </w:r>
-      <w:r>
-        <w:rPr>
-          <w:noProof/>
-          <w:lang w:eastAsia="it-IT"/>
-        </w:rPr>
-        <w:pict>
-          <v:shape id="_x0000_s1245" type="#_x0000_t32" style="position:absolute;margin-left:215.1pt;margin-top:331pt;width:.3pt;height:28.35pt;z-index:251778048" o:connectortype="straight">
-            <v:stroke endarrow="block"/>
-          </v:shape>
-        </w:pict>
-      </w:r>
-      <w:r>
-        <w:rPr>
-          <w:noProof/>
-          <w:lang w:eastAsia="it-IT"/>
-        </w:rPr>
-        <w:pict>
-          <v:group id="_x0000_s1242" style="position:absolute;margin-left:162.8pt;margin-top:277.1pt;width:104.75pt;height:53.65pt;z-index:251777024" coordorigin="4855,2654" coordsize="1956,1099">
-            <v:rect id="_x0000_s1243" style="position:absolute;left:4855;top:2654;width:1956;height:1099">
-              <v:textbox style="mso-next-textbox:#_x0000_s1243">
-                <w:txbxContent>
-                  <w:p>
-                    <w:pPr>
-                      <w:spacing w:after="0"/>
-                      <w:jc w:val="center"/>
-                    </w:pPr>
-                    <w:r>
-                      <w:t xml:space="preserve">      LISTA ARTICOLI </w:t>
-                    </w:r>
-                  </w:p>
-                  <w:p>
-                    <w:pPr>
-                      <w:spacing w:after="0"/>
-                      <w:jc w:val="center"/>
-                    </w:pPr>
-                    <w:r>
-                      <w:t xml:space="preserve">     RELATIVI A </w:t>
-                    </w:r>
-                  </w:p>
-                  <w:p>
-                    <w:pPr>
-                      <w:spacing w:after="0"/>
-                      <w:jc w:val="center"/>
-                    </w:pPr>
-                    <w:r>
-                      <w:t xml:space="preserve">     NEGOZIO</w:t>
-                    </w:r>
-                  </w:p>
-                </w:txbxContent>
-              </v:textbox>
-            </v:rect>
-            <v:shape id="_x0000_s1244" type="#_x0000_t5" style="position:absolute;left:4543;top:2966;width:1099;height:475;rotation:90" adj="10593"/>
-          </v:group>
-        </w:pict>
-      </w:r>
-      <w:r>
-        <w:rPr>
-          <w:noProof/>
-          <w:lang w:eastAsia="it-IT"/>
-        </w:rPr>
-        <w:pict>
-          <v:shape id="_x0000_s1239" type="#_x0000_t32" style="position:absolute;margin-left:214.2pt;margin-top:162pt;width:.3pt;height:28.35pt;z-index:251773952" o:connectortype="straight">
-            <v:stroke endarrow="block"/>
-          </v:shape>
-        </w:pict>
-      </w:r>
-      <w:r>
-        <w:rPr>
-          <w:noProof/>
-          <w:lang w:eastAsia="it-IT"/>
-        </w:rPr>
-        <w:pict>
-          <v:shape id="_x0000_s1241" type="#_x0000_t32" style="position:absolute;margin-left:214.8pt;margin-top:249pt;width:.3pt;height:28.35pt;z-index:251776000" o:connectortype="straight">
-            <v:stroke endarrow="block"/>
-          </v:shape>
-        </w:pict>
-      </w:r>
-      <w:r>
-        <w:rPr>
-          <w:noProof/>
-          <w:lang w:eastAsia="it-IT"/>
-        </w:rPr>
-        <w:pict>
-          <v:shape id="_x0000_s1240" type="#_x0000_t4" style="position:absolute;margin-left:185.05pt;margin-top:190.35pt;width:59.3pt;height:59.3pt;z-index:251774976"/>
-        </w:pict>
-      </w:r>
-      <w:r>
-        <w:rPr>
-          <w:noProof/>
-          <w:lang w:eastAsia="it-IT"/>
-        </w:rPr>
-        <w:pict>
-          <v:roundrect id="_x0000_s1238" style="position:absolute;margin-left:160.6pt;margin-top:124.6pt;width:107pt;height:37.35pt;z-index:251772928" arcsize="10923f">
-            <v:textbox style="mso-next-textbox:#_x0000_s1238">
-              <w:txbxContent>
-                <w:p>
-                  <w:pPr>
-                    <w:spacing w:after="0"/>
-                    <w:jc w:val="center"/>
-                  </w:pPr>
-                  <w:r>
-                    <w:t xml:space="preserve">SELEZIONA </w:t>
-                  </w:r>
-                </w:p>
-                <w:p>
-                  <w:pPr>
-                    <w:spacing w:after="0"/>
-                    <w:jc w:val="center"/>
-                  </w:pPr>
-                  <w:r>
-                    <w:t>NEGOZIO</w:t>
-                  </w:r>
-                </w:p>
-              </w:txbxContent>
-            </v:textbox>
-          </v:roundrect>
-        </w:pict>
-      </w:r>
-      <w:r>
-        <w:rPr>
-          <w:noProof/>
-          <w:lang w:eastAsia="it-IT"/>
-        </w:rPr>
-        <w:pict>
-          <v:shape id="_x0000_s1237" type="#_x0000_t32" style="position:absolute;margin-left:214.35pt;margin-top:95.95pt;width:.3pt;height:28.35pt;z-index:251771904" o:connectortype="straight">
-            <v:stroke endarrow="block"/>
-          </v:shape>
-        </w:pict>
-      </w:r>
-      <w:r>
-        <w:rPr>
-          <w:noProof/>
-          <w:lang w:eastAsia="it-IT"/>
-        </w:rPr>
-        <w:pict>
           <v:group id="_x0000_s1234" style="position:absolute;margin-left:165.5pt;margin-top:56.65pt;width:97.8pt;height:39.3pt;z-index:251770880" coordorigin="4855,2654" coordsize="1956,1099">
             <v:rect id="_x0000_s1235" style="position:absolute;left:4855;top:2654;width:1956;height:1099">
               <v:textbox style="mso-next-textbox:#_x0000_s1235">
@@ -2534,7 +2255,7 @@
                       <w:jc w:val="center"/>
                     </w:pPr>
                     <w:r>
-                      <w:t>NEGOZI</w:t>
+                      <w:t>USCITE</w:t>
                     </w:r>
                   </w:p>
                 </w:txbxContent>
@@ -2568,22 +2289,248 @@
     <w:p/>
     <w:p/>
     <w:p/>
-    <w:p/>
-    <w:p/>
-    <w:p/>
-    <w:p/>
-    <w:p/>
-    <w:p/>
-    <w:p/>
-    <w:p/>
-    <w:p/>
-    <w:p/>
-    <w:p/>
-    <w:p/>
-    <w:p/>
-    <w:p/>
-    <w:p/>
-    <w:p/>
+    <w:p>
+      <w:r>
+        <w:rPr>
+          <w:noProof/>
+          <w:lang w:eastAsia="it-IT"/>
+        </w:rPr>
+        <w:pict>
+          <v:shape id="_x0000_s1239" type="#_x0000_t32" style="position:absolute;margin-left:214.2pt;margin-top:5.55pt;width:.3pt;height:28.35pt;z-index:251773952" o:connectortype="straight">
+            <v:stroke endarrow="block"/>
+          </v:shape>
+        </w:pict>
+      </w:r>
+    </w:p>
+    <w:p>
+      <w:r>
+        <w:rPr>
+          <w:noProof/>
+          <w:lang w:eastAsia="it-IT"/>
+        </w:rPr>
+        <w:pict>
+          <v:shape id="_x0000_s1240" type="#_x0000_t4" style="position:absolute;margin-left:185.05pt;margin-top:11.4pt;width:59.3pt;height:59.3pt;z-index:251774976"/>
+        </w:pict>
+      </w:r>
+    </w:p>
+    <w:p>
+      <w:r>
+        <w:rPr>
+          <w:noProof/>
+          <w:lang w:eastAsia="it-IT"/>
+        </w:rPr>
+        <w:pict>
+          <v:group id="_x0000_s1255" style="position:absolute;margin-left:106.25pt;margin-top:18.5pt;width:79.35pt;height:231.2pt;z-index:251627491" coordorigin="3589,3436" coordsize="1596,4706">
+            <v:shape id="_x0000_s1256" type="#_x0000_t34" style="position:absolute;left:1860;top:5165;width:4706;height:1247;rotation:270;flip:x" o:connectortype="elbow" adj="-6,148267,-22081"/>
+            <v:shape id="_x0000_s1257" type="#_x0000_t32" style="position:absolute;left:3589;top:3439;width:1596;height:1" o:connectortype="straight">
+              <v:stroke endarrow="block"/>
+            </v:shape>
+          </v:group>
+        </w:pict>
+      </w:r>
+    </w:p>
+    <w:p/>
+    <w:p>
+      <w:r>
+        <w:rPr>
+          <w:noProof/>
+          <w:lang w:eastAsia="it-IT"/>
+        </w:rPr>
+        <w:pict>
+          <v:shape id="_x0000_s1241" type="#_x0000_t32" style="position:absolute;margin-left:214.8pt;margin-top:2.55pt;width:.3pt;height:28.35pt;z-index:251776000" o:connectortype="straight">
+            <v:stroke endarrow="block"/>
+          </v:shape>
+        </w:pict>
+      </w:r>
+    </w:p>
+    <w:p>
+      <w:r>
+        <w:rPr>
+          <w:noProof/>
+          <w:lang w:eastAsia="it-IT"/>
+        </w:rPr>
+        <w:pict>
+          <v:roundrect id="_x0000_s1358" style="position:absolute;margin-left:161.3pt;margin-top:8.45pt;width:107pt;height:37.35pt;z-index:251838464" arcsize="10923f">
+            <v:textbox style="mso-next-textbox:#_x0000_s1358">
+              <w:txbxContent>
+                <w:p>
+                  <w:pPr>
+                    <w:spacing w:after="0"/>
+                    <w:jc w:val="center"/>
+                  </w:pPr>
+                  <w:r>
+                    <w:t xml:space="preserve">SELEZIONA </w:t>
+                  </w:r>
+                </w:p>
+                <w:p>
+                  <w:pPr>
+                    <w:spacing w:after="0"/>
+                    <w:jc w:val="center"/>
+                  </w:pPr>
+                  <w:r>
+                    <w:t>USCITA</w:t>
+                  </w:r>
+                </w:p>
+              </w:txbxContent>
+            </v:textbox>
+          </v:roundrect>
+        </w:pict>
+      </w:r>
+    </w:p>
+    <w:p/>
+    <w:p>
+      <w:r>
+        <w:rPr>
+          <w:noProof/>
+          <w:lang w:eastAsia="it-IT"/>
+        </w:rPr>
+        <w:pict>
+          <v:shape id="_x0000_s1245" type="#_x0000_t32" style="position:absolute;margin-left:215.1pt;margin-top:.3pt;width:.3pt;height:28.35pt;z-index:251778048" o:connectortype="straight">
+            <v:stroke endarrow="block"/>
+          </v:shape>
+        </w:pict>
+      </w:r>
+    </w:p>
+    <w:p>
+      <w:r>
+        <w:rPr>
+          <w:noProof/>
+          <w:lang w:eastAsia="it-IT"/>
+        </w:rPr>
+        <w:pict>
+          <v:roundrect id="_x0000_s1246" style="position:absolute;margin-left:161.3pt;margin-top:6.45pt;width:107pt;height:37.35pt;z-index:251779072" arcsize="10923f">
+            <v:textbox style="mso-next-textbox:#_x0000_s1246">
+              <w:txbxContent>
+                <w:p>
+                  <w:pPr>
+                    <w:spacing w:after="0"/>
+                    <w:jc w:val="center"/>
+                  </w:pPr>
+                  <w:r>
+                    <w:t xml:space="preserve">DETTAGLI </w:t>
+                  </w:r>
+                </w:p>
+                <w:p>
+                  <w:pPr>
+                    <w:spacing w:after="0"/>
+                    <w:jc w:val="center"/>
+                  </w:pPr>
+                  <w:r>
+                    <w:t>USCITA</w:t>
+                  </w:r>
+                </w:p>
+              </w:txbxContent>
+            </v:textbox>
+          </v:roundrect>
+        </w:pict>
+      </w:r>
+    </w:p>
+    <w:p>
+      <w:r>
+        <w:rPr>
+          <w:noProof/>
+          <w:lang w:eastAsia="it-IT"/>
+        </w:rPr>
+        <w:pict>
+          <v:shape id="_x0000_s1247" type="#_x0000_t32" style="position:absolute;margin-left:215pt;margin-top:21.4pt;width:.3pt;height:28.35pt;z-index:251780096" o:connectortype="straight">
+            <v:stroke endarrow="block"/>
+          </v:shape>
+        </w:pict>
+      </w:r>
+    </w:p>
+    <w:p/>
+    <w:p>
+      <w:r>
+        <w:rPr>
+          <w:noProof/>
+          <w:lang w:eastAsia="it-IT"/>
+        </w:rPr>
+        <w:pict>
+          <v:shape id="_x0000_s1248" type="#_x0000_t4" style="position:absolute;margin-left:147.2pt;margin-top:3.9pt;width:136.8pt;height:87pt;z-index:251781120">
+            <v:textbox>
+              <w:txbxContent>
+                <w:p>
+                  <w:pPr>
+                    <w:spacing w:after="0"/>
+                    <w:jc w:val="center"/>
+                  </w:pPr>
+                  <w:r>
+                    <w:t>VUOI CONSULTARE ALTRO</w:t>
+                  </w:r>
+                </w:p>
+              </w:txbxContent>
+            </v:textbox>
+          </v:shape>
+        </w:pict>
+      </w:r>
+    </w:p>
+    <w:p>
+      <w:r>
+        <w:rPr>
+          <w:noProof/>
+          <w:lang w:eastAsia="it-IT"/>
+        </w:rPr>
+        <w:pict>
+          <v:shape id="_x0000_s1254" type="#_x0000_t202" style="position:absolute;margin-left:110.05pt;margin-top:.6pt;width:30.15pt;height:24.2pt;z-index:251626466;mso-width-relative:margin;mso-height-relative:margin" stroked="f">
+            <v:textbox style="mso-next-textbox:#_x0000_s1254">
+              <w:txbxContent>
+                <w:p>
+                  <w:r>
+                    <w:t>SI</w:t>
+                  </w:r>
+                </w:p>
+              </w:txbxContent>
+            </v:textbox>
+          </v:shape>
+        </w:pict>
+      </w:r>
+    </w:p>
+    <w:p/>
+    <w:p/>
+    <w:p>
+      <w:r>
+        <w:rPr>
+          <w:noProof/>
+          <w:lang w:eastAsia="it-IT"/>
+        </w:rPr>
+        <w:pict>
+          <v:group id="_x0000_s1251" style="position:absolute;margin-left:200.55pt;margin-top:30.35pt;width:29.55pt;height:29.55pt;z-index:251783168" coordorigin="4922,6947" coordsize="591,591">
+            <v:oval id="_x0000_s1252" style="position:absolute;left:4922;top:6947;width:591;height:591"/>
+            <v:oval id="_x0000_s1253" style="position:absolute;left:5083;top:7114;width:258;height:258" fillcolor="black [3213]"/>
+          </v:group>
+        </w:pict>
+      </w:r>
+      <w:r>
+        <w:rPr>
+          <w:noProof/>
+          <w:lang w:eastAsia="it-IT"/>
+        </w:rPr>
+        <w:pict>
+          <v:shape id="_x0000_s1250" type="#_x0000_t202" style="position:absolute;margin-left:221.5pt;margin-top:5.75pt;width:30.15pt;height:24.2pt;z-index:251628516;mso-width-relative:margin;mso-height-relative:margin" stroked="f">
+            <v:textbox style="mso-next-textbox:#_x0000_s1250">
+              <w:txbxContent>
+                <w:p>
+                  <w:r>
+                    <w:t>NO</w:t>
+                  </w:r>
+                </w:p>
+              </w:txbxContent>
+            </v:textbox>
+          </v:shape>
+        </w:pict>
+      </w:r>
+      <w:r>
+        <w:rPr>
+          <w:noProof/>
+          <w:lang w:eastAsia="it-IT"/>
+        </w:rPr>
+        <w:pict>
+          <v:shape id="_x0000_s1249" type="#_x0000_t32" style="position:absolute;margin-left:215.4pt;margin-top:1.6pt;width:.3pt;height:28.35pt;z-index:251782144" o:connectortype="straight">
+            <v:stroke endarrow="block"/>
+          </v:shape>
+        </w:pict>
+      </w:r>
+    </w:p>
     <w:p/>
     <w:p/>
     <w:p/>
@@ -4187,7 +4134,7 @@
   <a:extraClrSchemeLst/>
   <a:extLst>
     <a:ext uri="{05A4C25C-085E-4340-85A3-A5531E510DB2}">
-      <thm15:themeFamily xmlns="" xmlns:thm15="http://schemas.microsoft.com/office/thememl/2012/main" name="Office Theme" id="{62F939B6-93AF-4DB8-9C6B-D6C7DFDC589F}" vid="{4A3C46E8-61CC-4603-A589-7422A47A8E4A}"/>
+      <thm15:themeFamily xmlns:thm15="http://schemas.microsoft.com/office/thememl/2012/main" xmlns="" name="Office Theme" id="{62F939B6-93AF-4DB8-9C6B-D6C7DFDC589F}" vid="{4A3C46E8-61CC-4603-A589-7422A47A8E4A}"/>
     </a:ext>
   </a:extLst>
 </a:theme>
@@ -4198,7 +4145,7 @@
 </file>
 
 <file path=customXml/itemProps1.xml><?xml version="1.0" encoding="utf-8"?>
-<ds:datastoreItem xmlns:ds="http://schemas.openxmlformats.org/officeDocument/2006/customXml" ds:itemID="{E707EB54-9843-4936-9226-198D1EE4088E}">
+<ds:datastoreItem xmlns:ds="http://schemas.openxmlformats.org/officeDocument/2006/customXml" ds:itemID="{7BD1DE92-C10F-4B7E-95D2-0BC5B2DD4F11}">
   <ds:schemaRefs>
     <ds:schemaRef ds:uri="http://schemas.openxmlformats.org/officeDocument/2006/bibliography"/>
   </ds:schemaRefs>

</xml_diff>